<commit_message>
updated with lab 3
</commit_message>
<xml_diff>
--- a/Lab Manual.docx
+++ b/Lab Manual.docx
@@ -247,6 +247,7 @@
         <w:rPr>
           <w:b/>
           <w:bCs/>
+          <w:noProof/>
           <w:sz w:val="28"/>
           <w:szCs w:val="28"/>
         </w:rPr>
@@ -266,7 +267,7 @@
                     <pic:cNvPicPr/>
                   </pic:nvPicPr>
                   <pic:blipFill>
-                    <a:blip r:embed="rId4"/>
+                    <a:blip r:embed="rId5"/>
                     <a:stretch>
                       <a:fillRect/>
                     </a:stretch>
@@ -300,6 +301,7 @@
         <w:rPr>
           <w:b/>
           <w:bCs/>
+          <w:noProof/>
           <w:sz w:val="28"/>
           <w:szCs w:val="28"/>
         </w:rPr>
@@ -320,7 +322,7 @@
                     <pic:cNvPicPr/>
                   </pic:nvPicPr>
                   <pic:blipFill>
-                    <a:blip r:embed="rId5"/>
+                    <a:blip r:embed="rId6"/>
                     <a:stretch>
                       <a:fillRect/>
                     </a:stretch>
@@ -355,6 +357,7 @@
         <w:rPr>
           <w:b/>
           <w:bCs/>
+          <w:noProof/>
           <w:sz w:val="28"/>
           <w:szCs w:val="28"/>
         </w:rPr>
@@ -375,7 +378,7 @@
                     <pic:cNvPicPr/>
                   </pic:nvPicPr>
                   <pic:blipFill>
-                    <a:blip r:embed="rId6"/>
+                    <a:blip r:embed="rId7"/>
                     <a:stretch>
                       <a:fillRect/>
                     </a:stretch>
@@ -409,6 +412,7 @@
         <w:rPr>
           <w:b/>
           <w:bCs/>
+          <w:noProof/>
           <w:sz w:val="28"/>
           <w:szCs w:val="28"/>
         </w:rPr>
@@ -429,7 +433,7 @@
                     <pic:cNvPicPr/>
                   </pic:nvPicPr>
                   <pic:blipFill>
-                    <a:blip r:embed="rId7"/>
+                    <a:blip r:embed="rId8"/>
                     <a:stretch>
                       <a:fillRect/>
                     </a:stretch>
@@ -453,6 +457,7 @@
         <w:rPr>
           <w:b/>
           <w:bCs/>
+          <w:noProof/>
           <w:sz w:val="28"/>
           <w:szCs w:val="28"/>
         </w:rPr>
@@ -473,7 +478,7 @@
                     <pic:cNvPicPr/>
                   </pic:nvPicPr>
                   <pic:blipFill>
-                    <a:blip r:embed="rId8"/>
+                    <a:blip r:embed="rId9"/>
                     <a:stretch>
                       <a:fillRect/>
                     </a:stretch>
@@ -517,6 +522,7 @@
         <w:rPr>
           <w:b/>
           <w:bCs/>
+          <w:noProof/>
           <w:sz w:val="28"/>
           <w:szCs w:val="28"/>
         </w:rPr>
@@ -536,7 +542,7 @@
                     <pic:cNvPicPr/>
                   </pic:nvPicPr>
                   <pic:blipFill>
-                    <a:blip r:embed="rId9"/>
+                    <a:blip r:embed="rId10"/>
                     <a:stretch>
                       <a:fillRect/>
                     </a:stretch>
@@ -570,6 +576,7 @@
         <w:rPr>
           <w:b/>
           <w:bCs/>
+          <w:noProof/>
           <w:sz w:val="28"/>
           <w:szCs w:val="28"/>
         </w:rPr>
@@ -590,7 +597,7 @@
                     <pic:cNvPicPr/>
                   </pic:nvPicPr>
                   <pic:blipFill>
-                    <a:blip r:embed="rId10"/>
+                    <a:blip r:embed="rId11"/>
                     <a:stretch>
                       <a:fillRect/>
                     </a:stretch>
@@ -624,6 +631,7 @@
         <w:rPr>
           <w:b/>
           <w:bCs/>
+          <w:noProof/>
           <w:sz w:val="28"/>
           <w:szCs w:val="28"/>
         </w:rPr>
@@ -644,7 +652,7 @@
                     <pic:cNvPicPr/>
                   </pic:nvPicPr>
                   <pic:blipFill>
-                    <a:blip r:embed="rId11"/>
+                    <a:blip r:embed="rId12"/>
                     <a:stretch>
                       <a:fillRect/>
                     </a:stretch>
@@ -678,6 +686,7 @@
         <w:rPr>
           <w:b/>
           <w:bCs/>
+          <w:noProof/>
           <w:sz w:val="28"/>
           <w:szCs w:val="28"/>
         </w:rPr>
@@ -698,7 +707,7 @@
                     <pic:cNvPicPr/>
                   </pic:nvPicPr>
                   <pic:blipFill>
-                    <a:blip r:embed="rId12"/>
+                    <a:blip r:embed="rId13"/>
                     <a:stretch>
                       <a:fillRect/>
                     </a:stretch>
@@ -732,6 +741,7 @@
         <w:rPr>
           <w:b/>
           <w:bCs/>
+          <w:noProof/>
           <w:sz w:val="28"/>
           <w:szCs w:val="28"/>
         </w:rPr>
@@ -752,7 +762,7 @@
                     <pic:cNvPicPr/>
                   </pic:nvPicPr>
                   <pic:blipFill>
-                    <a:blip r:embed="rId13"/>
+                    <a:blip r:embed="rId14"/>
                     <a:stretch>
                       <a:fillRect/>
                     </a:stretch>
@@ -786,6 +796,7 @@
         <w:rPr>
           <w:b/>
           <w:bCs/>
+          <w:noProof/>
           <w:sz w:val="28"/>
           <w:szCs w:val="28"/>
         </w:rPr>
@@ -806,7 +817,7 @@
                     <pic:cNvPicPr/>
                   </pic:nvPicPr>
                   <pic:blipFill>
-                    <a:blip r:embed="rId14"/>
+                    <a:blip r:embed="rId15"/>
                     <a:stretch>
                       <a:fillRect/>
                     </a:stretch>
@@ -836,6 +847,7 @@
       </w:pPr>
       <w:r>
         <w:rPr>
+          <w:noProof/>
           <w:sz w:val="28"/>
           <w:szCs w:val="28"/>
         </w:rPr>
@@ -856,7 +868,7 @@
                     <pic:cNvPicPr/>
                   </pic:nvPicPr>
                   <pic:blipFill>
-                    <a:blip r:embed="rId15"/>
+                    <a:blip r:embed="rId16"/>
                     <a:stretch>
                       <a:fillRect/>
                     </a:stretch>
@@ -886,6 +898,7 @@
       </w:pPr>
       <w:r>
         <w:rPr>
+          <w:noProof/>
           <w:sz w:val="28"/>
           <w:szCs w:val="28"/>
         </w:rPr>
@@ -906,7 +919,7 @@
                     <pic:cNvPicPr/>
                   </pic:nvPicPr>
                   <pic:blipFill>
-                    <a:blip r:embed="rId16"/>
+                    <a:blip r:embed="rId17"/>
                     <a:stretch>
                       <a:fillRect/>
                     </a:stretch>
@@ -1000,6 +1013,7 @@
         <w:rPr>
           <w:b/>
           <w:bCs/>
+          <w:noProof/>
           <w:sz w:val="28"/>
           <w:szCs w:val="28"/>
         </w:rPr>
@@ -1019,7 +1033,7 @@
                     <pic:cNvPicPr/>
                   </pic:nvPicPr>
                   <pic:blipFill>
-                    <a:blip r:embed="rId17"/>
+                    <a:blip r:embed="rId18"/>
                     <a:stretch>
                       <a:fillRect/>
                     </a:stretch>
@@ -1053,6 +1067,7 @@
         <w:rPr>
           <w:b/>
           <w:bCs/>
+          <w:noProof/>
           <w:sz w:val="28"/>
           <w:szCs w:val="28"/>
         </w:rPr>
@@ -1073,7 +1088,7 @@
                     <pic:cNvPicPr/>
                   </pic:nvPicPr>
                   <pic:blipFill>
-                    <a:blip r:embed="rId18"/>
+                    <a:blip r:embed="rId19"/>
                     <a:stretch>
                       <a:fillRect/>
                     </a:stretch>
@@ -1107,6 +1122,7 @@
         <w:rPr>
           <w:b/>
           <w:bCs/>
+          <w:noProof/>
           <w:sz w:val="28"/>
           <w:szCs w:val="28"/>
         </w:rPr>
@@ -1127,7 +1143,7 @@
                     <pic:cNvPicPr/>
                   </pic:nvPicPr>
                   <pic:blipFill>
-                    <a:blip r:embed="rId19"/>
+                    <a:blip r:embed="rId20"/>
                     <a:stretch>
                       <a:fillRect/>
                     </a:stretch>
@@ -1191,6 +1207,7 @@
         <w:rPr>
           <w:b/>
           <w:bCs/>
+          <w:noProof/>
           <w:sz w:val="28"/>
           <w:szCs w:val="28"/>
         </w:rPr>
@@ -1211,7 +1228,7 @@
                     <pic:cNvPicPr/>
                   </pic:nvPicPr>
                   <pic:blipFill>
-                    <a:blip r:embed="rId20"/>
+                    <a:blip r:embed="rId21"/>
                     <a:stretch>
                       <a:fillRect/>
                     </a:stretch>
@@ -1245,6 +1262,7 @@
         <w:rPr>
           <w:b/>
           <w:bCs/>
+          <w:noProof/>
           <w:sz w:val="28"/>
           <w:szCs w:val="28"/>
         </w:rPr>
@@ -1265,7 +1283,7 @@
                     <pic:cNvPicPr/>
                   </pic:nvPicPr>
                   <pic:blipFill>
-                    <a:blip r:embed="rId21"/>
+                    <a:blip r:embed="rId22"/>
                     <a:stretch>
                       <a:fillRect/>
                     </a:stretch>
@@ -1329,6 +1347,7 @@
         <w:rPr>
           <w:b/>
           <w:bCs/>
+          <w:noProof/>
           <w:sz w:val="28"/>
           <w:szCs w:val="28"/>
         </w:rPr>
@@ -1349,7 +1368,7 @@
                     <pic:cNvPicPr/>
                   </pic:nvPicPr>
                   <pic:blipFill>
-                    <a:blip r:embed="rId22"/>
+                    <a:blip r:embed="rId23"/>
                     <a:stretch>
                       <a:fillRect/>
                     </a:stretch>
@@ -1393,6 +1412,7 @@
         <w:rPr>
           <w:b/>
           <w:bCs/>
+          <w:noProof/>
           <w:sz w:val="28"/>
           <w:szCs w:val="28"/>
         </w:rPr>
@@ -1413,7 +1433,7 @@
                     <pic:cNvPicPr/>
                   </pic:nvPicPr>
                   <pic:blipFill>
-                    <a:blip r:embed="rId23"/>
+                    <a:blip r:embed="rId24"/>
                     <a:stretch>
                       <a:fillRect/>
                     </a:stretch>
@@ -1467,6 +1487,7 @@
         <w:rPr>
           <w:b/>
           <w:bCs/>
+          <w:noProof/>
           <w:sz w:val="28"/>
           <w:szCs w:val="28"/>
         </w:rPr>
@@ -1487,7 +1508,7 @@
                     <pic:cNvPicPr/>
                   </pic:nvPicPr>
                   <pic:blipFill>
-                    <a:blip r:embed="rId24"/>
+                    <a:blip r:embed="rId25"/>
                     <a:stretch>
                       <a:fillRect/>
                     </a:stretch>
@@ -1521,6 +1542,7 @@
         <w:rPr>
           <w:b/>
           <w:bCs/>
+          <w:noProof/>
           <w:sz w:val="28"/>
           <w:szCs w:val="28"/>
         </w:rPr>
@@ -1541,7 +1563,7 @@
                     <pic:cNvPicPr/>
                   </pic:nvPicPr>
                   <pic:blipFill>
-                    <a:blip r:embed="rId25"/>
+                    <a:blip r:embed="rId26"/>
                     <a:stretch>
                       <a:fillRect/>
                     </a:stretch>
@@ -1571,6 +1593,752 @@
           <w:szCs w:val="28"/>
         </w:rPr>
       </w:pPr>
+      <w:r>
+        <w:rPr>
+          <w:b/>
+          <w:bCs/>
+          <w:sz w:val="28"/>
+          <w:szCs w:val="28"/>
+        </w:rPr>
+        <w:lastRenderedPageBreak/>
+        <w:t>Inference:</w:t>
+      </w:r>
+    </w:p>
+    <w:p>
+      <w:pPr>
+        <w:jc w:val="both"/>
+        <w:rPr>
+          <w:sz w:val="28"/>
+          <w:szCs w:val="28"/>
+        </w:rPr>
+      </w:pPr>
+      <w:r>
+        <w:rPr>
+          <w:sz w:val="28"/>
+          <w:szCs w:val="28"/>
+        </w:rPr>
+        <w:t xml:space="preserve">This Python notebook </w:t>
+      </w:r>
+      <w:r>
+        <w:rPr>
+          <w:sz w:val="28"/>
+          <w:szCs w:val="28"/>
+        </w:rPr>
+        <w:t>analyses</w:t>
+      </w:r>
+      <w:r>
+        <w:rPr>
+          <w:sz w:val="28"/>
+          <w:szCs w:val="28"/>
+        </w:rPr>
+        <w:t xml:space="preserve"> the frequency content of four different types of signals using the Fast Fourier Transform (FFT).</w:t>
+      </w:r>
+    </w:p>
+    <w:p>
+      <w:pPr>
+        <w:jc w:val="both"/>
+        <w:rPr>
+          <w:sz w:val="28"/>
+          <w:szCs w:val="28"/>
+        </w:rPr>
+      </w:pPr>
+      <w:r>
+        <w:rPr>
+          <w:sz w:val="28"/>
+          <w:szCs w:val="28"/>
+        </w:rPr>
+        <w:t>First, it generates and plots several basic signals in the time domain: a simple sine wave, a composite signal (two sine waves added together), a decaying exponential, and a rectangular pulse. For each of these, it then calculates and plots their frequency spectrum to show what "ingredients" (frequencies) they're made of.</w:t>
+      </w:r>
+    </w:p>
+    <w:p>
+      <w:pPr>
+        <w:jc w:val="both"/>
+        <w:rPr>
+          <w:sz w:val="28"/>
+          <w:szCs w:val="28"/>
+        </w:rPr>
+      </w:pPr>
+      <w:r>
+        <w:rPr>
+          <w:sz w:val="28"/>
+          <w:szCs w:val="28"/>
+        </w:rPr>
+        <w:t>The main point of the notebook is to demonstrate spectral leakage. This is a common issue in signal processing where the frequency analysis appears "blurry" because the signal is only observed for a short time. The final section clearly shows this problem using the composite signal and then demonstrates the solution: applying a Hamming window. The final plot compares the blurry spectrum with the much cleaner spectrum obtained after using the Hamming window.</w:t>
+      </w:r>
+    </w:p>
+    <w:p>
+      <w:pPr>
+        <w:jc w:val="both"/>
+        <w:rPr>
+          <w:sz w:val="28"/>
+          <w:szCs w:val="28"/>
+        </w:rPr>
+      </w:pPr>
+    </w:p>
+    <w:p>
+      <w:pPr>
+        <w:jc w:val="both"/>
+        <w:rPr>
+          <w:sz w:val="28"/>
+          <w:szCs w:val="28"/>
+        </w:rPr>
+      </w:pPr>
+    </w:p>
+    <w:p>
+      <w:pPr>
+        <w:jc w:val="both"/>
+        <w:rPr>
+          <w:sz w:val="28"/>
+          <w:szCs w:val="28"/>
+        </w:rPr>
+      </w:pPr>
+    </w:p>
+    <w:p>
+      <w:pPr>
+        <w:jc w:val="both"/>
+        <w:rPr>
+          <w:sz w:val="28"/>
+          <w:szCs w:val="28"/>
+        </w:rPr>
+      </w:pPr>
+    </w:p>
+    <w:p>
+      <w:pPr>
+        <w:jc w:val="both"/>
+        <w:rPr>
+          <w:sz w:val="28"/>
+          <w:szCs w:val="28"/>
+        </w:rPr>
+      </w:pPr>
+    </w:p>
+    <w:p>
+      <w:pPr>
+        <w:jc w:val="both"/>
+        <w:rPr>
+          <w:sz w:val="28"/>
+          <w:szCs w:val="28"/>
+        </w:rPr>
+      </w:pPr>
+    </w:p>
+    <w:p>
+      <w:pPr>
+        <w:jc w:val="both"/>
+        <w:rPr>
+          <w:sz w:val="28"/>
+          <w:szCs w:val="28"/>
+        </w:rPr>
+      </w:pPr>
+    </w:p>
+    <w:p>
+      <w:pPr>
+        <w:jc w:val="both"/>
+        <w:rPr>
+          <w:sz w:val="28"/>
+          <w:szCs w:val="28"/>
+        </w:rPr>
+      </w:pPr>
+    </w:p>
+    <w:p>
+      <w:pPr>
+        <w:jc w:val="both"/>
+        <w:rPr>
+          <w:sz w:val="28"/>
+          <w:szCs w:val="28"/>
+        </w:rPr>
+      </w:pPr>
+    </w:p>
+    <w:p>
+      <w:pPr>
+        <w:jc w:val="both"/>
+        <w:rPr>
+          <w:sz w:val="28"/>
+          <w:szCs w:val="28"/>
+        </w:rPr>
+      </w:pPr>
+    </w:p>
+    <w:p>
+      <w:pPr>
+        <w:jc w:val="both"/>
+        <w:rPr>
+          <w:sz w:val="28"/>
+          <w:szCs w:val="28"/>
+        </w:rPr>
+      </w:pPr>
+    </w:p>
+    <w:p>
+      <w:pPr>
+        <w:jc w:val="both"/>
+        <w:rPr>
+          <w:sz w:val="28"/>
+          <w:szCs w:val="28"/>
+        </w:rPr>
+      </w:pPr>
+    </w:p>
+    <w:p>
+      <w:pPr>
+        <w:jc w:val="both"/>
+        <w:rPr>
+          <w:sz w:val="28"/>
+          <w:szCs w:val="28"/>
+        </w:rPr>
+      </w:pPr>
+    </w:p>
+    <w:p>
+      <w:pPr>
+        <w:jc w:val="both"/>
+        <w:rPr>
+          <w:sz w:val="28"/>
+          <w:szCs w:val="28"/>
+        </w:rPr>
+      </w:pPr>
+    </w:p>
+    <w:p>
+      <w:pPr>
+        <w:jc w:val="both"/>
+        <w:rPr>
+          <w:sz w:val="28"/>
+          <w:szCs w:val="28"/>
+        </w:rPr>
+      </w:pPr>
+    </w:p>
+    <w:p>
+      <w:pPr>
+        <w:jc w:val="both"/>
+        <w:rPr>
+          <w:b/>
+          <w:bCs/>
+          <w:sz w:val="28"/>
+          <w:szCs w:val="28"/>
+        </w:rPr>
+      </w:pPr>
+      <w:r>
+        <w:rPr>
+          <w:b/>
+          <w:bCs/>
+          <w:sz w:val="28"/>
+          <w:szCs w:val="28"/>
+        </w:rPr>
+        <w:lastRenderedPageBreak/>
+        <w:t>Lab 3</w:t>
+      </w:r>
+    </w:p>
+    <w:p>
+      <w:pPr>
+        <w:jc w:val="both"/>
+        <w:rPr>
+          <w:b/>
+          <w:bCs/>
+          <w:sz w:val="28"/>
+          <w:szCs w:val="28"/>
+        </w:rPr>
+      </w:pPr>
+      <w:r>
+        <w:rPr>
+          <w:b/>
+          <w:bCs/>
+          <w:sz w:val="28"/>
+          <w:szCs w:val="28"/>
+        </w:rPr>
+        <w:drawing>
+          <wp:inline distT="0" distB="0" distL="0" distR="0" wp14:anchorId="037A97B3" wp14:editId="1AFDA06D">
+            <wp:extent cx="5753091" cy="8242300"/>
+            <wp:effectExtent l="0" t="0" r="635" b="6350"/>
+            <wp:docPr id="182206597" name="Picture 1" descr="A screenshot of a computer program&#10;&#10;AI-generated content may be incorrect."/>
+            <wp:cNvGraphicFramePr>
+              <a:graphicFrameLocks xmlns:a="http://schemas.openxmlformats.org/drawingml/2006/main" noChangeAspect="1"/>
+            </wp:cNvGraphicFramePr>
+            <a:graphic xmlns:a="http://schemas.openxmlformats.org/drawingml/2006/main">
+              <a:graphicData uri="http://schemas.openxmlformats.org/drawingml/2006/picture">
+                <pic:pic xmlns:pic="http://schemas.openxmlformats.org/drawingml/2006/picture">
+                  <pic:nvPicPr>
+                    <pic:cNvPr id="182206597" name="Picture 1" descr="A screenshot of a computer program&#10;&#10;AI-generated content may be incorrect."/>
+                    <pic:cNvPicPr/>
+                  </pic:nvPicPr>
+                  <pic:blipFill>
+                    <a:blip r:embed="rId27"/>
+                    <a:stretch>
+                      <a:fillRect/>
+                    </a:stretch>
+                  </pic:blipFill>
+                  <pic:spPr>
+                    <a:xfrm>
+                      <a:off x="0" y="0"/>
+                      <a:ext cx="5765803" cy="8260513"/>
+                    </a:xfrm>
+                    <a:prstGeom prst="rect">
+                      <a:avLst/>
+                    </a:prstGeom>
+                  </pic:spPr>
+                </pic:pic>
+              </a:graphicData>
+            </a:graphic>
+          </wp:inline>
+        </w:drawing>
+      </w:r>
+    </w:p>
+    <w:p>
+      <w:pPr>
+        <w:jc w:val="both"/>
+        <w:rPr>
+          <w:b/>
+          <w:bCs/>
+          <w:sz w:val="28"/>
+          <w:szCs w:val="28"/>
+        </w:rPr>
+      </w:pPr>
+      <w:r>
+        <w:rPr>
+          <w:b/>
+          <w:bCs/>
+          <w:sz w:val="28"/>
+          <w:szCs w:val="28"/>
+        </w:rPr>
+        <w:lastRenderedPageBreak/>
+        <w:drawing>
+          <wp:inline distT="0" distB="0" distL="0" distR="0" wp14:anchorId="57E6471E" wp14:editId="793E2DB7">
+            <wp:extent cx="5752894" cy="9029700"/>
+            <wp:effectExtent l="0" t="0" r="635" b="0"/>
+            <wp:docPr id="1197516535" name="Picture 1" descr="A screenshot of a computer program&#10;&#10;AI-generated content may be incorrect."/>
+            <wp:cNvGraphicFramePr>
+              <a:graphicFrameLocks xmlns:a="http://schemas.openxmlformats.org/drawingml/2006/main" noChangeAspect="1"/>
+            </wp:cNvGraphicFramePr>
+            <a:graphic xmlns:a="http://schemas.openxmlformats.org/drawingml/2006/main">
+              <a:graphicData uri="http://schemas.openxmlformats.org/drawingml/2006/picture">
+                <pic:pic xmlns:pic="http://schemas.openxmlformats.org/drawingml/2006/picture">
+                  <pic:nvPicPr>
+                    <pic:cNvPr id="1197516535" name="Picture 1" descr="A screenshot of a computer program&#10;&#10;AI-generated content may be incorrect."/>
+                    <pic:cNvPicPr/>
+                  </pic:nvPicPr>
+                  <pic:blipFill>
+                    <a:blip r:embed="rId28"/>
+                    <a:stretch>
+                      <a:fillRect/>
+                    </a:stretch>
+                  </pic:blipFill>
+                  <pic:spPr>
+                    <a:xfrm>
+                      <a:off x="0" y="0"/>
+                      <a:ext cx="5764122" cy="9047323"/>
+                    </a:xfrm>
+                    <a:prstGeom prst="rect">
+                      <a:avLst/>
+                    </a:prstGeom>
+                  </pic:spPr>
+                </pic:pic>
+              </a:graphicData>
+            </a:graphic>
+          </wp:inline>
+        </w:drawing>
+      </w:r>
+    </w:p>
+    <w:p>
+      <w:pPr>
+        <w:jc w:val="both"/>
+        <w:rPr>
+          <w:b/>
+          <w:bCs/>
+          <w:sz w:val="28"/>
+          <w:szCs w:val="28"/>
+        </w:rPr>
+      </w:pPr>
+      <w:r>
+        <w:rPr>
+          <w:b/>
+          <w:bCs/>
+          <w:sz w:val="28"/>
+          <w:szCs w:val="28"/>
+        </w:rPr>
+        <w:lastRenderedPageBreak/>
+        <w:drawing>
+          <wp:inline distT="0" distB="0" distL="0" distR="0" wp14:anchorId="78625E18" wp14:editId="6EE96378">
+            <wp:extent cx="5898515" cy="9220200"/>
+            <wp:effectExtent l="0" t="0" r="6985" b="0"/>
+            <wp:docPr id="14988063" name="Picture 1" descr="A screenshot of a computer code&#10;&#10;AI-generated content may be incorrect."/>
+            <wp:cNvGraphicFramePr>
+              <a:graphicFrameLocks xmlns:a="http://schemas.openxmlformats.org/drawingml/2006/main" noChangeAspect="1"/>
+            </wp:cNvGraphicFramePr>
+            <a:graphic xmlns:a="http://schemas.openxmlformats.org/drawingml/2006/main">
+              <a:graphicData uri="http://schemas.openxmlformats.org/drawingml/2006/picture">
+                <pic:pic xmlns:pic="http://schemas.openxmlformats.org/drawingml/2006/picture">
+                  <pic:nvPicPr>
+                    <pic:cNvPr id="14988063" name="Picture 1" descr="A screenshot of a computer code&#10;&#10;AI-generated content may be incorrect."/>
+                    <pic:cNvPicPr/>
+                  </pic:nvPicPr>
+                  <pic:blipFill>
+                    <a:blip r:embed="rId29"/>
+                    <a:stretch>
+                      <a:fillRect/>
+                    </a:stretch>
+                  </pic:blipFill>
+                  <pic:spPr>
+                    <a:xfrm>
+                      <a:off x="0" y="0"/>
+                      <a:ext cx="5905724" cy="9231468"/>
+                    </a:xfrm>
+                    <a:prstGeom prst="rect">
+                      <a:avLst/>
+                    </a:prstGeom>
+                  </pic:spPr>
+                </pic:pic>
+              </a:graphicData>
+            </a:graphic>
+          </wp:inline>
+        </w:drawing>
+      </w:r>
+    </w:p>
+    <w:p>
+      <w:pPr>
+        <w:jc w:val="both"/>
+        <w:rPr>
+          <w:b/>
+          <w:bCs/>
+          <w:sz w:val="28"/>
+          <w:szCs w:val="28"/>
+        </w:rPr>
+      </w:pPr>
+      <w:r>
+        <w:rPr>
+          <w:b/>
+          <w:bCs/>
+          <w:sz w:val="28"/>
+          <w:szCs w:val="28"/>
+        </w:rPr>
+        <w:lastRenderedPageBreak/>
+        <w:drawing>
+          <wp:inline distT="0" distB="0" distL="0" distR="0" wp14:anchorId="62F79E84" wp14:editId="5F586A88">
+            <wp:extent cx="5645785" cy="8839200"/>
+            <wp:effectExtent l="0" t="0" r="0" b="0"/>
+            <wp:docPr id="631229111" name="Picture 1" descr="A screenshot of a computer program&#10;&#10;AI-generated content may be incorrect."/>
+            <wp:cNvGraphicFramePr>
+              <a:graphicFrameLocks xmlns:a="http://schemas.openxmlformats.org/drawingml/2006/main" noChangeAspect="1"/>
+            </wp:cNvGraphicFramePr>
+            <a:graphic xmlns:a="http://schemas.openxmlformats.org/drawingml/2006/main">
+              <a:graphicData uri="http://schemas.openxmlformats.org/drawingml/2006/picture">
+                <pic:pic xmlns:pic="http://schemas.openxmlformats.org/drawingml/2006/picture">
+                  <pic:nvPicPr>
+                    <pic:cNvPr id="631229111" name="Picture 1" descr="A screenshot of a computer program&#10;&#10;AI-generated content may be incorrect."/>
+                    <pic:cNvPicPr/>
+                  </pic:nvPicPr>
+                  <pic:blipFill>
+                    <a:blip r:embed="rId30"/>
+                    <a:stretch>
+                      <a:fillRect/>
+                    </a:stretch>
+                  </pic:blipFill>
+                  <pic:spPr>
+                    <a:xfrm>
+                      <a:off x="0" y="0"/>
+                      <a:ext cx="5647966" cy="8842615"/>
+                    </a:xfrm>
+                    <a:prstGeom prst="rect">
+                      <a:avLst/>
+                    </a:prstGeom>
+                  </pic:spPr>
+                </pic:pic>
+              </a:graphicData>
+            </a:graphic>
+          </wp:inline>
+        </w:drawing>
+      </w:r>
+    </w:p>
+    <w:p>
+      <w:pPr>
+        <w:jc w:val="both"/>
+        <w:rPr>
+          <w:b/>
+          <w:bCs/>
+          <w:sz w:val="28"/>
+          <w:szCs w:val="28"/>
+        </w:rPr>
+      </w:pPr>
+      <w:r>
+        <w:rPr>
+          <w:b/>
+          <w:bCs/>
+          <w:sz w:val="28"/>
+          <w:szCs w:val="28"/>
+        </w:rPr>
+        <w:lastRenderedPageBreak/>
+        <w:drawing>
+          <wp:inline distT="0" distB="0" distL="0" distR="0" wp14:anchorId="33AE89D6" wp14:editId="2D1C36AB">
+            <wp:extent cx="5731510" cy="1740535"/>
+            <wp:effectExtent l="0" t="0" r="2540" b="0"/>
+            <wp:docPr id="499834873" name="Picture 1" descr="A screenshot of a computer&#10;&#10;AI-generated content may be incorrect."/>
+            <wp:cNvGraphicFramePr>
+              <a:graphicFrameLocks xmlns:a="http://schemas.openxmlformats.org/drawingml/2006/main" noChangeAspect="1"/>
+            </wp:cNvGraphicFramePr>
+            <a:graphic xmlns:a="http://schemas.openxmlformats.org/drawingml/2006/main">
+              <a:graphicData uri="http://schemas.openxmlformats.org/drawingml/2006/picture">
+                <pic:pic xmlns:pic="http://schemas.openxmlformats.org/drawingml/2006/picture">
+                  <pic:nvPicPr>
+                    <pic:cNvPr id="499834873" name="Picture 1" descr="A screenshot of a computer&#10;&#10;AI-generated content may be incorrect."/>
+                    <pic:cNvPicPr/>
+                  </pic:nvPicPr>
+                  <pic:blipFill>
+                    <a:blip r:embed="rId31"/>
+                    <a:stretch>
+                      <a:fillRect/>
+                    </a:stretch>
+                  </pic:blipFill>
+                  <pic:spPr>
+                    <a:xfrm>
+                      <a:off x="0" y="0"/>
+                      <a:ext cx="5731510" cy="1740535"/>
+                    </a:xfrm>
+                    <a:prstGeom prst="rect">
+                      <a:avLst/>
+                    </a:prstGeom>
+                  </pic:spPr>
+                </pic:pic>
+              </a:graphicData>
+            </a:graphic>
+          </wp:inline>
+        </w:drawing>
+      </w:r>
+    </w:p>
+    <w:p>
+      <w:pPr>
+        <w:jc w:val="both"/>
+        <w:rPr>
+          <w:b/>
+          <w:bCs/>
+          <w:sz w:val="28"/>
+          <w:szCs w:val="28"/>
+        </w:rPr>
+      </w:pPr>
+      <w:r>
+        <w:rPr>
+          <w:b/>
+          <w:bCs/>
+          <w:sz w:val="28"/>
+          <w:szCs w:val="28"/>
+        </w:rPr>
+        <w:drawing>
+          <wp:inline distT="0" distB="0" distL="0" distR="0" wp14:anchorId="2C1163B3" wp14:editId="50963B47">
+            <wp:extent cx="5731510" cy="1522095"/>
+            <wp:effectExtent l="0" t="0" r="2540" b="1905"/>
+            <wp:docPr id="1887867623" name="Picture 1" descr="A screenshot of a computer&#10;&#10;AI-generated content may be incorrect."/>
+            <wp:cNvGraphicFramePr>
+              <a:graphicFrameLocks xmlns:a="http://schemas.openxmlformats.org/drawingml/2006/main" noChangeAspect="1"/>
+            </wp:cNvGraphicFramePr>
+            <a:graphic xmlns:a="http://schemas.openxmlformats.org/drawingml/2006/main">
+              <a:graphicData uri="http://schemas.openxmlformats.org/drawingml/2006/picture">
+                <pic:pic xmlns:pic="http://schemas.openxmlformats.org/drawingml/2006/picture">
+                  <pic:nvPicPr>
+                    <pic:cNvPr id="1887867623" name="Picture 1" descr="A screenshot of a computer&#10;&#10;AI-generated content may be incorrect."/>
+                    <pic:cNvPicPr/>
+                  </pic:nvPicPr>
+                  <pic:blipFill>
+                    <a:blip r:embed="rId32"/>
+                    <a:stretch>
+                      <a:fillRect/>
+                    </a:stretch>
+                  </pic:blipFill>
+                  <pic:spPr>
+                    <a:xfrm>
+                      <a:off x="0" y="0"/>
+                      <a:ext cx="5731510" cy="1522095"/>
+                    </a:xfrm>
+                    <a:prstGeom prst="rect">
+                      <a:avLst/>
+                    </a:prstGeom>
+                  </pic:spPr>
+                </pic:pic>
+              </a:graphicData>
+            </a:graphic>
+          </wp:inline>
+        </w:drawing>
+      </w:r>
+    </w:p>
+    <w:p>
+      <w:pPr>
+        <w:jc w:val="both"/>
+        <w:rPr>
+          <w:b/>
+          <w:bCs/>
+          <w:sz w:val="28"/>
+          <w:szCs w:val="28"/>
+        </w:rPr>
+      </w:pPr>
+      <w:r>
+        <w:rPr>
+          <w:b/>
+          <w:bCs/>
+          <w:sz w:val="28"/>
+          <w:szCs w:val="28"/>
+        </w:rPr>
+        <w:drawing>
+          <wp:inline distT="0" distB="0" distL="0" distR="0" wp14:anchorId="3CDC4CD5" wp14:editId="0D32E1A7">
+            <wp:extent cx="5731510" cy="1480185"/>
+            <wp:effectExtent l="0" t="0" r="2540" b="5715"/>
+            <wp:docPr id="1626031065" name="Picture 1" descr="A screenshot of a computer&#10;&#10;AI-generated content may be incorrect."/>
+            <wp:cNvGraphicFramePr>
+              <a:graphicFrameLocks xmlns:a="http://schemas.openxmlformats.org/drawingml/2006/main" noChangeAspect="1"/>
+            </wp:cNvGraphicFramePr>
+            <a:graphic xmlns:a="http://schemas.openxmlformats.org/drawingml/2006/main">
+              <a:graphicData uri="http://schemas.openxmlformats.org/drawingml/2006/picture">
+                <pic:pic xmlns:pic="http://schemas.openxmlformats.org/drawingml/2006/picture">
+                  <pic:nvPicPr>
+                    <pic:cNvPr id="1626031065" name="Picture 1" descr="A screenshot of a computer&#10;&#10;AI-generated content may be incorrect."/>
+                    <pic:cNvPicPr/>
+                  </pic:nvPicPr>
+                  <pic:blipFill>
+                    <a:blip r:embed="rId33"/>
+                    <a:stretch>
+                      <a:fillRect/>
+                    </a:stretch>
+                  </pic:blipFill>
+                  <pic:spPr>
+                    <a:xfrm>
+                      <a:off x="0" y="0"/>
+                      <a:ext cx="5731510" cy="1480185"/>
+                    </a:xfrm>
+                    <a:prstGeom prst="rect">
+                      <a:avLst/>
+                    </a:prstGeom>
+                  </pic:spPr>
+                </pic:pic>
+              </a:graphicData>
+            </a:graphic>
+          </wp:inline>
+        </w:drawing>
+      </w:r>
+    </w:p>
+    <w:p>
+      <w:pPr>
+        <w:jc w:val="both"/>
+        <w:rPr>
+          <w:b/>
+          <w:bCs/>
+          <w:sz w:val="28"/>
+          <w:szCs w:val="28"/>
+        </w:rPr>
+      </w:pPr>
+    </w:p>
+    <w:p>
+      <w:pPr>
+        <w:jc w:val="both"/>
+        <w:rPr>
+          <w:b/>
+          <w:bCs/>
+          <w:sz w:val="28"/>
+          <w:szCs w:val="28"/>
+        </w:rPr>
+      </w:pPr>
+      <w:r>
+        <w:rPr>
+          <w:b/>
+          <w:bCs/>
+          <w:sz w:val="28"/>
+          <w:szCs w:val="28"/>
+        </w:rPr>
+        <w:t>Inference:</w:t>
+      </w:r>
+    </w:p>
+    <w:p>
+      <w:pPr>
+        <w:pStyle w:val="ListParagraph"/>
+        <w:numPr>
+          <w:ilvl w:val="0"/>
+          <w:numId w:val="1"/>
+        </w:numPr>
+        <w:jc w:val="both"/>
+        <w:rPr>
+          <w:sz w:val="28"/>
+          <w:szCs w:val="28"/>
+        </w:rPr>
+      </w:pPr>
+      <w:r>
+        <w:rPr>
+          <w:sz w:val="28"/>
+          <w:szCs w:val="28"/>
+        </w:rPr>
+        <w:t>Both models are highly accurate in quiet environments with clear speech.</w:t>
+      </w:r>
+    </w:p>
+    <w:p>
+      <w:pPr>
+        <w:pStyle w:val="ListParagraph"/>
+        <w:numPr>
+          <w:ilvl w:val="0"/>
+          <w:numId w:val="1"/>
+        </w:numPr>
+        <w:jc w:val="both"/>
+        <w:rPr>
+          <w:sz w:val="28"/>
+          <w:szCs w:val="28"/>
+        </w:rPr>
+      </w:pPr>
+      <w:r>
+        <w:rPr>
+          <w:sz w:val="28"/>
+          <w:szCs w:val="28"/>
+        </w:rPr>
+        <w:t>Whisper is far more robust, successfully handling background noise where Google's API fails.</w:t>
+      </w:r>
+    </w:p>
+    <w:p>
+      <w:pPr>
+        <w:pStyle w:val="ListParagraph"/>
+        <w:numPr>
+          <w:ilvl w:val="0"/>
+          <w:numId w:val="1"/>
+        </w:numPr>
+        <w:jc w:val="both"/>
+        <w:rPr>
+          <w:sz w:val="28"/>
+          <w:szCs w:val="28"/>
+        </w:rPr>
+      </w:pPr>
+      <w:r>
+        <w:rPr>
+          <w:sz w:val="28"/>
+          <w:szCs w:val="28"/>
+        </w:rPr>
+        <w:t>Whisper better understands fast or soft speech, preventing critical command errors.</w:t>
+      </w:r>
+    </w:p>
+    <w:p>
+      <w:pPr>
+        <w:pStyle w:val="ListParagraph"/>
+        <w:numPr>
+          <w:ilvl w:val="0"/>
+          <w:numId w:val="1"/>
+        </w:numPr>
+        <w:jc w:val="both"/>
+        <w:rPr>
+          <w:sz w:val="28"/>
+          <w:szCs w:val="28"/>
+        </w:rPr>
+      </w:pPr>
+      <w:r>
+        <w:rPr>
+          <w:sz w:val="28"/>
+          <w:szCs w:val="28"/>
+        </w:rPr>
+        <w:t>Google is better at formatting data (e.g., "five" to "5"), while Whisper excels at inferring grammar.</w:t>
+      </w:r>
+    </w:p>
+    <w:p>
+      <w:pPr>
+        <w:pStyle w:val="ListParagraph"/>
+        <w:numPr>
+          <w:ilvl w:val="0"/>
+          <w:numId w:val="1"/>
+        </w:numPr>
+        <w:jc w:val="both"/>
+        <w:rPr>
+          <w:sz w:val="28"/>
+          <w:szCs w:val="28"/>
+        </w:rPr>
+      </w:pPr>
+      <w:r>
+        <w:rPr>
+          <w:sz w:val="28"/>
+          <w:szCs w:val="28"/>
+        </w:rPr>
+        <w:t>Whisper is the more reliable choice for accessibility due to its superior performance in varied, real-world conditions.</w:t>
+      </w:r>
     </w:p>
     <w:sectPr>
       <w:pgSz w:w="11906" w:h="16838"/>
@@ -1580,6 +2348,127 @@
     </w:sectPr>
   </w:body>
 </w:document>
+</file>
+
+<file path=word/numbering.xml><?xml version="1.0" encoding="utf-8"?>
+<w:numbering xmlns:wpc="http://schemas.microsoft.com/office/word/2010/wordprocessingCanvas" xmlns:cx="http://schemas.microsoft.com/office/drawing/2014/chartex" xmlns:cx1="http://schemas.microsoft.com/office/drawing/2015/9/8/chartex" xmlns:cx2="http://schemas.microsoft.com/office/drawing/2015/10/21/chartex" xmlns:cx3="http://schemas.microsoft.com/office/drawing/2016/5/9/chartex" xmlns:cx4="http://schemas.microsoft.com/office/drawing/2016/5/10/chartex" xmlns:cx5="http://schemas.microsoft.com/office/drawing/2016/5/11/chartex" xmlns:cx6="http://schemas.microsoft.com/office/drawing/2016/5/12/chartex" xmlns:cx7="http://schemas.microsoft.com/office/drawing/2016/5/13/chartex" xmlns:cx8="http://schemas.microsoft.com/office/drawing/2016/5/14/chartex" xmlns:mc="http://schemas.openxmlformats.org/markup-compatibility/2006" xmlns:aink="http://schemas.microsoft.com/office/drawing/2016/ink" xmlns:am3d="http://schemas.microsoft.com/office/drawing/2017/model3d" xmlns:o="urn:schemas-microsoft-com:office:office" xmlns:oel="http://schemas.microsoft.com/office/2019/extlst" xmlns:r="http://schemas.openxmlformats.org/officeDocument/2006/relationships" xmlns:m="http://schemas.openxmlformats.org/officeDocument/2006/math" xmlns:v="urn:schemas-microsoft-com:vml" xmlns:wp14="http://schemas.microsoft.com/office/word/2010/wordprocessingDrawing" xmlns:wp="http://schemas.openxmlformats.org/drawingml/2006/wordprocessingDrawing" xmlns:w10="urn:schemas-microsoft-com:office:word" xmlns:w="http://schemas.openxmlformats.org/wordprocessingml/2006/main" xmlns:w14="http://schemas.microsoft.com/office/word/2010/wordml" xmlns:w15="http://schemas.microsoft.com/office/word/2012/wordml" xmlns:w16cex="http://schemas.microsoft.com/office/word/2018/wordml/cex" xmlns:w16cid="http://schemas.microsoft.com/office/word/2016/wordml/cid" xmlns:w16="http://schemas.microsoft.com/office/word/2018/wordml" xmlns:w16du="http://schemas.microsoft.com/office/word/2023/wordml/word16du" xmlns:w16sdtdh="http://schemas.microsoft.com/office/word/2020/wordml/sdtdatahash" xmlns:w16sdtfl="http://schemas.microsoft.com/office/word/2024/wordml/sdtformatlock" xmlns:w16se="http://schemas.microsoft.com/office/word/2015/wordml/symex" xmlns:wpg="http://schemas.microsoft.com/office/word/2010/wordprocessingGroup" xmlns:wpi="http://schemas.microsoft.com/office/word/2010/wordprocessingInk" xmlns:wne="http://schemas.microsoft.com/office/word/2006/wordml" xmlns:wps="http://schemas.microsoft.com/office/word/2010/wordprocessingShape" mc:Ignorable="w14 w15 w16se w16cid w16 w16cex w16sdtdh w16sdtfl w16du wp14">
+  <w:abstractNum w:abstractNumId="0" w15:restartNumberingAfterBreak="0">
+    <w:nsid w:val="0EC42F7E"/>
+    <w:multiLevelType w:val="hybridMultilevel"/>
+    <w:tmpl w:val="6C487436"/>
+    <w:lvl w:ilvl="0" w:tplc="40090001">
+      <w:start w:val="1"/>
+      <w:numFmt w:val="bullet"/>
+      <w:lvlText w:val=""/>
+      <w:lvlJc w:val="left"/>
+      <w:pPr>
+        <w:ind w:left="360" w:hanging="360"/>
+      </w:pPr>
+      <w:rPr>
+        <w:rFonts w:ascii="Symbol" w:hAnsi="Symbol" w:hint="default"/>
+      </w:rPr>
+    </w:lvl>
+    <w:lvl w:ilvl="1" w:tplc="40090003" w:tentative="1">
+      <w:start w:val="1"/>
+      <w:numFmt w:val="bullet"/>
+      <w:lvlText w:val="o"/>
+      <w:lvlJc w:val="left"/>
+      <w:pPr>
+        <w:ind w:left="1080" w:hanging="360"/>
+      </w:pPr>
+      <w:rPr>
+        <w:rFonts w:ascii="Courier New" w:hAnsi="Courier New" w:cs="Courier New" w:hint="default"/>
+      </w:rPr>
+    </w:lvl>
+    <w:lvl w:ilvl="2" w:tplc="40090005" w:tentative="1">
+      <w:start w:val="1"/>
+      <w:numFmt w:val="bullet"/>
+      <w:lvlText w:val=""/>
+      <w:lvlJc w:val="left"/>
+      <w:pPr>
+        <w:ind w:left="1800" w:hanging="360"/>
+      </w:pPr>
+      <w:rPr>
+        <w:rFonts w:ascii="Wingdings" w:hAnsi="Wingdings" w:hint="default"/>
+      </w:rPr>
+    </w:lvl>
+    <w:lvl w:ilvl="3" w:tplc="40090001" w:tentative="1">
+      <w:start w:val="1"/>
+      <w:numFmt w:val="bullet"/>
+      <w:lvlText w:val=""/>
+      <w:lvlJc w:val="left"/>
+      <w:pPr>
+        <w:ind w:left="2520" w:hanging="360"/>
+      </w:pPr>
+      <w:rPr>
+        <w:rFonts w:ascii="Symbol" w:hAnsi="Symbol" w:hint="default"/>
+      </w:rPr>
+    </w:lvl>
+    <w:lvl w:ilvl="4" w:tplc="40090003" w:tentative="1">
+      <w:start w:val="1"/>
+      <w:numFmt w:val="bullet"/>
+      <w:lvlText w:val="o"/>
+      <w:lvlJc w:val="left"/>
+      <w:pPr>
+        <w:ind w:left="3240" w:hanging="360"/>
+      </w:pPr>
+      <w:rPr>
+        <w:rFonts w:ascii="Courier New" w:hAnsi="Courier New" w:cs="Courier New" w:hint="default"/>
+      </w:rPr>
+    </w:lvl>
+    <w:lvl w:ilvl="5" w:tplc="40090005" w:tentative="1">
+      <w:start w:val="1"/>
+      <w:numFmt w:val="bullet"/>
+      <w:lvlText w:val=""/>
+      <w:lvlJc w:val="left"/>
+      <w:pPr>
+        <w:ind w:left="3960" w:hanging="360"/>
+      </w:pPr>
+      <w:rPr>
+        <w:rFonts w:ascii="Wingdings" w:hAnsi="Wingdings" w:hint="default"/>
+      </w:rPr>
+    </w:lvl>
+    <w:lvl w:ilvl="6" w:tplc="40090001" w:tentative="1">
+      <w:start w:val="1"/>
+      <w:numFmt w:val="bullet"/>
+      <w:lvlText w:val=""/>
+      <w:lvlJc w:val="left"/>
+      <w:pPr>
+        <w:ind w:left="4680" w:hanging="360"/>
+      </w:pPr>
+      <w:rPr>
+        <w:rFonts w:ascii="Symbol" w:hAnsi="Symbol" w:hint="default"/>
+      </w:rPr>
+    </w:lvl>
+    <w:lvl w:ilvl="7" w:tplc="40090003" w:tentative="1">
+      <w:start w:val="1"/>
+      <w:numFmt w:val="bullet"/>
+      <w:lvlText w:val="o"/>
+      <w:lvlJc w:val="left"/>
+      <w:pPr>
+        <w:ind w:left="5400" w:hanging="360"/>
+      </w:pPr>
+      <w:rPr>
+        <w:rFonts w:ascii="Courier New" w:hAnsi="Courier New" w:cs="Courier New" w:hint="default"/>
+      </w:rPr>
+    </w:lvl>
+    <w:lvl w:ilvl="8" w:tplc="40090005" w:tentative="1">
+      <w:start w:val="1"/>
+      <w:numFmt w:val="bullet"/>
+      <w:lvlText w:val=""/>
+      <w:lvlJc w:val="left"/>
+      <w:pPr>
+        <w:ind w:left="6120" w:hanging="360"/>
+      </w:pPr>
+      <w:rPr>
+        <w:rFonts w:ascii="Wingdings" w:hAnsi="Wingdings" w:hint="default"/>
+      </w:rPr>
+    </w:lvl>
+  </w:abstractNum>
+  <w:num w:numId="1" w16cid:durableId="1514688680">
+    <w:abstractNumId w:val="0"/>
+  </w:num>
+</w:numbering>
 </file>
 
 <file path=word/styles.xml><?xml version="1.0" encoding="utf-8"?>
@@ -2185,7 +3074,6 @@
   <w:style w:type="character" w:default="1" w:styleId="DefaultParagraphFont">
     <w:name w:val="Default Paragraph Font"/>
     <w:uiPriority w:val="1"/>
-    <w:semiHidden/>
     <w:unhideWhenUsed/>
   </w:style>
   <w:style w:type="table" w:default="1" w:styleId="TableNormal">

</xml_diff>

<commit_message>
lab code 4 to 6
</commit_message>
<xml_diff>
--- a/Lab Manual.docx
+++ b/Lab Manual.docx
@@ -1836,6 +1836,7 @@
         <w:rPr>
           <w:b/>
           <w:bCs/>
+          <w:noProof/>
           <w:sz w:val="28"/>
           <w:szCs w:val="28"/>
         </w:rPr>
@@ -1890,6 +1891,7 @@
         <w:rPr>
           <w:b/>
           <w:bCs/>
+          <w:noProof/>
           <w:sz w:val="28"/>
           <w:szCs w:val="28"/>
         </w:rPr>
@@ -1945,6 +1947,7 @@
         <w:rPr>
           <w:b/>
           <w:bCs/>
+          <w:noProof/>
           <w:sz w:val="28"/>
           <w:szCs w:val="28"/>
         </w:rPr>
@@ -2000,6 +2003,7 @@
         <w:rPr>
           <w:b/>
           <w:bCs/>
+          <w:noProof/>
           <w:sz w:val="28"/>
           <w:szCs w:val="28"/>
         </w:rPr>
@@ -2055,6 +2059,7 @@
         <w:rPr>
           <w:b/>
           <w:bCs/>
+          <w:noProof/>
           <w:sz w:val="28"/>
           <w:szCs w:val="28"/>
         </w:rPr>
@@ -2110,6 +2115,7 @@
         <w:rPr>
           <w:b/>
           <w:bCs/>
+          <w:noProof/>
           <w:sz w:val="28"/>
           <w:szCs w:val="28"/>
         </w:rPr>
@@ -2164,6 +2170,7 @@
         <w:rPr>
           <w:b/>
           <w:bCs/>
+          <w:noProof/>
           <w:sz w:val="28"/>
           <w:szCs w:val="28"/>
         </w:rPr>
@@ -2340,6 +2347,1671 @@
         <w:t>Whisper is the more reliable choice for accessibility due to its superior performance in varied, real-world conditions.</w:t>
       </w:r>
     </w:p>
+    <w:p>
+      <w:pPr>
+        <w:jc w:val="both"/>
+        <w:rPr>
+          <w:sz w:val="28"/>
+          <w:szCs w:val="28"/>
+        </w:rPr>
+      </w:pPr>
+    </w:p>
+    <w:p>
+      <w:pPr>
+        <w:jc w:val="both"/>
+        <w:rPr>
+          <w:sz w:val="28"/>
+          <w:szCs w:val="28"/>
+        </w:rPr>
+      </w:pPr>
+    </w:p>
+    <w:p>
+      <w:pPr>
+        <w:jc w:val="both"/>
+        <w:rPr>
+          <w:b/>
+          <w:bCs/>
+          <w:sz w:val="28"/>
+          <w:szCs w:val="28"/>
+        </w:rPr>
+      </w:pPr>
+      <w:r>
+        <w:rPr>
+          <w:b/>
+          <w:bCs/>
+          <w:sz w:val="28"/>
+          <w:szCs w:val="28"/>
+        </w:rPr>
+        <w:lastRenderedPageBreak/>
+        <w:t>Lab 4</w:t>
+      </w:r>
+    </w:p>
+    <w:p>
+      <w:pPr>
+        <w:jc w:val="both"/>
+        <w:rPr>
+          <w:b/>
+          <w:bCs/>
+          <w:sz w:val="28"/>
+          <w:szCs w:val="28"/>
+        </w:rPr>
+      </w:pPr>
+      <w:r>
+        <w:rPr>
+          <w:b/>
+          <w:bCs/>
+          <w:sz w:val="28"/>
+          <w:szCs w:val="28"/>
+        </w:rPr>
+        <w:drawing>
+          <wp:inline distT="0" distB="0" distL="0" distR="0" wp14:anchorId="0C285840" wp14:editId="2FE7CF3C">
+            <wp:extent cx="5743341" cy="8143875"/>
+            <wp:effectExtent l="0" t="0" r="0" b="0"/>
+            <wp:docPr id="1696394604" name="Picture 1" descr="A screenshot of a computer program&#10;&#10;AI-generated content may be incorrect."/>
+            <wp:cNvGraphicFramePr>
+              <a:graphicFrameLocks xmlns:a="http://schemas.openxmlformats.org/drawingml/2006/main" noChangeAspect="1"/>
+            </wp:cNvGraphicFramePr>
+            <a:graphic xmlns:a="http://schemas.openxmlformats.org/drawingml/2006/main">
+              <a:graphicData uri="http://schemas.openxmlformats.org/drawingml/2006/picture">
+                <pic:pic xmlns:pic="http://schemas.openxmlformats.org/drawingml/2006/picture">
+                  <pic:nvPicPr>
+                    <pic:cNvPr id="1696394604" name="Picture 1" descr="A screenshot of a computer program&#10;&#10;AI-generated content may be incorrect."/>
+                    <pic:cNvPicPr/>
+                  </pic:nvPicPr>
+                  <pic:blipFill>
+                    <a:blip r:embed="rId34"/>
+                    <a:stretch>
+                      <a:fillRect/>
+                    </a:stretch>
+                  </pic:blipFill>
+                  <pic:spPr>
+                    <a:xfrm>
+                      <a:off x="0" y="0"/>
+                      <a:ext cx="5747585" cy="8149893"/>
+                    </a:xfrm>
+                    <a:prstGeom prst="rect">
+                      <a:avLst/>
+                    </a:prstGeom>
+                  </pic:spPr>
+                </pic:pic>
+              </a:graphicData>
+            </a:graphic>
+          </wp:inline>
+        </w:drawing>
+      </w:r>
+    </w:p>
+    <w:p>
+      <w:pPr>
+        <w:jc w:val="both"/>
+        <w:rPr>
+          <w:b/>
+          <w:bCs/>
+          <w:sz w:val="28"/>
+          <w:szCs w:val="28"/>
+        </w:rPr>
+      </w:pPr>
+    </w:p>
+    <w:p>
+      <w:pPr>
+        <w:jc w:val="both"/>
+        <w:rPr>
+          <w:b/>
+          <w:bCs/>
+          <w:sz w:val="28"/>
+          <w:szCs w:val="28"/>
+        </w:rPr>
+      </w:pPr>
+      <w:r>
+        <w:rPr>
+          <w:b/>
+          <w:bCs/>
+          <w:sz w:val="28"/>
+          <w:szCs w:val="28"/>
+        </w:rPr>
+        <w:lastRenderedPageBreak/>
+        <w:drawing>
+          <wp:inline distT="0" distB="0" distL="0" distR="0" wp14:anchorId="26DFA232" wp14:editId="745AE5E9">
+            <wp:extent cx="4496427" cy="6592220"/>
+            <wp:effectExtent l="0" t="0" r="0" b="0"/>
+            <wp:docPr id="1954909379" name="Picture 1" descr="A screenshot of a computer program&#10;&#10;AI-generated content may be incorrect."/>
+            <wp:cNvGraphicFramePr>
+              <a:graphicFrameLocks xmlns:a="http://schemas.openxmlformats.org/drawingml/2006/main" noChangeAspect="1"/>
+            </wp:cNvGraphicFramePr>
+            <a:graphic xmlns:a="http://schemas.openxmlformats.org/drawingml/2006/main">
+              <a:graphicData uri="http://schemas.openxmlformats.org/drawingml/2006/picture">
+                <pic:pic xmlns:pic="http://schemas.openxmlformats.org/drawingml/2006/picture">
+                  <pic:nvPicPr>
+                    <pic:cNvPr id="1954909379" name="Picture 1" descr="A screenshot of a computer program&#10;&#10;AI-generated content may be incorrect."/>
+                    <pic:cNvPicPr/>
+                  </pic:nvPicPr>
+                  <pic:blipFill>
+                    <a:blip r:embed="rId35"/>
+                    <a:stretch>
+                      <a:fillRect/>
+                    </a:stretch>
+                  </pic:blipFill>
+                  <pic:spPr>
+                    <a:xfrm>
+                      <a:off x="0" y="0"/>
+                      <a:ext cx="4496427" cy="6592220"/>
+                    </a:xfrm>
+                    <a:prstGeom prst="rect">
+                      <a:avLst/>
+                    </a:prstGeom>
+                  </pic:spPr>
+                </pic:pic>
+              </a:graphicData>
+            </a:graphic>
+          </wp:inline>
+        </w:drawing>
+      </w:r>
+      <w:r>
+        <w:rPr>
+          <w:b/>
+          <w:bCs/>
+          <w:sz w:val="28"/>
+          <w:szCs w:val="28"/>
+        </w:rPr>
+        <w:lastRenderedPageBreak/>
+        <w:drawing>
+          <wp:inline distT="0" distB="0" distL="0" distR="0" wp14:anchorId="7B105C56" wp14:editId="43A7A355">
+            <wp:extent cx="5972051" cy="9182100"/>
+            <wp:effectExtent l="0" t="0" r="0" b="0"/>
+            <wp:docPr id="1265618249" name="Picture 1" descr="A screenshot of a computer program&#10;&#10;AI-generated content may be incorrect."/>
+            <wp:cNvGraphicFramePr>
+              <a:graphicFrameLocks xmlns:a="http://schemas.openxmlformats.org/drawingml/2006/main" noChangeAspect="1"/>
+            </wp:cNvGraphicFramePr>
+            <a:graphic xmlns:a="http://schemas.openxmlformats.org/drawingml/2006/main">
+              <a:graphicData uri="http://schemas.openxmlformats.org/drawingml/2006/picture">
+                <pic:pic xmlns:pic="http://schemas.openxmlformats.org/drawingml/2006/picture">
+                  <pic:nvPicPr>
+                    <pic:cNvPr id="1265618249" name="Picture 1" descr="A screenshot of a computer program&#10;&#10;AI-generated content may be incorrect."/>
+                    <pic:cNvPicPr/>
+                  </pic:nvPicPr>
+                  <pic:blipFill>
+                    <a:blip r:embed="rId36"/>
+                    <a:stretch>
+                      <a:fillRect/>
+                    </a:stretch>
+                  </pic:blipFill>
+                  <pic:spPr>
+                    <a:xfrm>
+                      <a:off x="0" y="0"/>
+                      <a:ext cx="5981967" cy="9197346"/>
+                    </a:xfrm>
+                    <a:prstGeom prst="rect">
+                      <a:avLst/>
+                    </a:prstGeom>
+                  </pic:spPr>
+                </pic:pic>
+              </a:graphicData>
+            </a:graphic>
+          </wp:inline>
+        </w:drawing>
+      </w:r>
+    </w:p>
+    <w:p>
+      <w:pPr>
+        <w:jc w:val="both"/>
+        <w:rPr>
+          <w:b/>
+          <w:bCs/>
+          <w:sz w:val="28"/>
+          <w:szCs w:val="28"/>
+        </w:rPr>
+      </w:pPr>
+      <w:r>
+        <w:rPr>
+          <w:b/>
+          <w:bCs/>
+          <w:sz w:val="28"/>
+          <w:szCs w:val="28"/>
+        </w:rPr>
+        <w:lastRenderedPageBreak/>
+        <w:drawing>
+          <wp:inline distT="0" distB="0" distL="0" distR="0" wp14:anchorId="12F04E60" wp14:editId="23C11BE5">
+            <wp:extent cx="5896002" cy="8737600"/>
+            <wp:effectExtent l="0" t="0" r="9525" b="6350"/>
+            <wp:docPr id="429257278" name="Picture 1" descr="A screenshot of a computer program&#10;&#10;AI-generated content may be incorrect."/>
+            <wp:cNvGraphicFramePr>
+              <a:graphicFrameLocks xmlns:a="http://schemas.openxmlformats.org/drawingml/2006/main" noChangeAspect="1"/>
+            </wp:cNvGraphicFramePr>
+            <a:graphic xmlns:a="http://schemas.openxmlformats.org/drawingml/2006/main">
+              <a:graphicData uri="http://schemas.openxmlformats.org/drawingml/2006/picture">
+                <pic:pic xmlns:pic="http://schemas.openxmlformats.org/drawingml/2006/picture">
+                  <pic:nvPicPr>
+                    <pic:cNvPr id="429257278" name="Picture 1" descr="A screenshot of a computer program&#10;&#10;AI-generated content may be incorrect."/>
+                    <pic:cNvPicPr/>
+                  </pic:nvPicPr>
+                  <pic:blipFill>
+                    <a:blip r:embed="rId37"/>
+                    <a:stretch>
+                      <a:fillRect/>
+                    </a:stretch>
+                  </pic:blipFill>
+                  <pic:spPr>
+                    <a:xfrm>
+                      <a:off x="0" y="0"/>
+                      <a:ext cx="5901644" cy="8745961"/>
+                    </a:xfrm>
+                    <a:prstGeom prst="rect">
+                      <a:avLst/>
+                    </a:prstGeom>
+                  </pic:spPr>
+                </pic:pic>
+              </a:graphicData>
+            </a:graphic>
+          </wp:inline>
+        </w:drawing>
+      </w:r>
+    </w:p>
+    <w:p>
+      <w:pPr>
+        <w:jc w:val="both"/>
+        <w:rPr>
+          <w:b/>
+          <w:bCs/>
+          <w:sz w:val="28"/>
+          <w:szCs w:val="28"/>
+        </w:rPr>
+      </w:pPr>
+      <w:r>
+        <w:rPr>
+          <w:b/>
+          <w:bCs/>
+          <w:sz w:val="28"/>
+          <w:szCs w:val="28"/>
+        </w:rPr>
+        <w:lastRenderedPageBreak/>
+        <w:drawing>
+          <wp:inline distT="0" distB="0" distL="0" distR="0" wp14:anchorId="70749272" wp14:editId="64CC91F2">
+            <wp:extent cx="6089759" cy="8743950"/>
+            <wp:effectExtent l="0" t="0" r="6350" b="0"/>
+            <wp:docPr id="442046407" name="Picture 1" descr="A screenshot of a computer code&#10;&#10;AI-generated content may be incorrect."/>
+            <wp:cNvGraphicFramePr>
+              <a:graphicFrameLocks xmlns:a="http://schemas.openxmlformats.org/drawingml/2006/main" noChangeAspect="1"/>
+            </wp:cNvGraphicFramePr>
+            <a:graphic xmlns:a="http://schemas.openxmlformats.org/drawingml/2006/main">
+              <a:graphicData uri="http://schemas.openxmlformats.org/drawingml/2006/picture">
+                <pic:pic xmlns:pic="http://schemas.openxmlformats.org/drawingml/2006/picture">
+                  <pic:nvPicPr>
+                    <pic:cNvPr id="442046407" name="Picture 1" descr="A screenshot of a computer code&#10;&#10;AI-generated content may be incorrect."/>
+                    <pic:cNvPicPr/>
+                  </pic:nvPicPr>
+                  <pic:blipFill>
+                    <a:blip r:embed="rId38"/>
+                    <a:stretch>
+                      <a:fillRect/>
+                    </a:stretch>
+                  </pic:blipFill>
+                  <pic:spPr>
+                    <a:xfrm>
+                      <a:off x="0" y="0"/>
+                      <a:ext cx="6089759" cy="8743950"/>
+                    </a:xfrm>
+                    <a:prstGeom prst="rect">
+                      <a:avLst/>
+                    </a:prstGeom>
+                  </pic:spPr>
+                </pic:pic>
+              </a:graphicData>
+            </a:graphic>
+          </wp:inline>
+        </w:drawing>
+      </w:r>
+    </w:p>
+    <w:p>
+      <w:pPr>
+        <w:jc w:val="both"/>
+        <w:rPr>
+          <w:b/>
+          <w:bCs/>
+          <w:sz w:val="28"/>
+          <w:szCs w:val="28"/>
+        </w:rPr>
+      </w:pPr>
+      <w:r>
+        <w:rPr>
+          <w:b/>
+          <w:bCs/>
+          <w:sz w:val="28"/>
+          <w:szCs w:val="28"/>
+        </w:rPr>
+        <w:lastRenderedPageBreak/>
+        <w:drawing>
+          <wp:inline distT="0" distB="0" distL="0" distR="0" wp14:anchorId="323EFAB1" wp14:editId="6DAD5116">
+            <wp:extent cx="6023833" cy="8826500"/>
+            <wp:effectExtent l="0" t="0" r="0" b="0"/>
+            <wp:docPr id="914116061" name="Picture 1" descr="A screenshot of a computer program&#10;&#10;AI-generated content may be incorrect."/>
+            <wp:cNvGraphicFramePr>
+              <a:graphicFrameLocks xmlns:a="http://schemas.openxmlformats.org/drawingml/2006/main" noChangeAspect="1"/>
+            </wp:cNvGraphicFramePr>
+            <a:graphic xmlns:a="http://schemas.openxmlformats.org/drawingml/2006/main">
+              <a:graphicData uri="http://schemas.openxmlformats.org/drawingml/2006/picture">
+                <pic:pic xmlns:pic="http://schemas.openxmlformats.org/drawingml/2006/picture">
+                  <pic:nvPicPr>
+                    <pic:cNvPr id="914116061" name="Picture 1" descr="A screenshot of a computer program&#10;&#10;AI-generated content may be incorrect."/>
+                    <pic:cNvPicPr/>
+                  </pic:nvPicPr>
+                  <pic:blipFill>
+                    <a:blip r:embed="rId39"/>
+                    <a:stretch>
+                      <a:fillRect/>
+                    </a:stretch>
+                  </pic:blipFill>
+                  <pic:spPr>
+                    <a:xfrm>
+                      <a:off x="0" y="0"/>
+                      <a:ext cx="6030951" cy="8836930"/>
+                    </a:xfrm>
+                    <a:prstGeom prst="rect">
+                      <a:avLst/>
+                    </a:prstGeom>
+                  </pic:spPr>
+                </pic:pic>
+              </a:graphicData>
+            </a:graphic>
+          </wp:inline>
+        </w:drawing>
+      </w:r>
+    </w:p>
+    <w:p>
+      <w:pPr>
+        <w:jc w:val="both"/>
+        <w:rPr>
+          <w:b/>
+          <w:bCs/>
+          <w:sz w:val="28"/>
+          <w:szCs w:val="28"/>
+        </w:rPr>
+      </w:pPr>
+      <w:r>
+        <w:rPr>
+          <w:b/>
+          <w:bCs/>
+          <w:sz w:val="28"/>
+          <w:szCs w:val="28"/>
+        </w:rPr>
+        <w:lastRenderedPageBreak/>
+        <w:drawing>
+          <wp:inline distT="0" distB="0" distL="0" distR="0" wp14:anchorId="4D92F1BD" wp14:editId="6F56B51E">
+            <wp:extent cx="5964555" cy="9080500"/>
+            <wp:effectExtent l="0" t="0" r="0" b="6350"/>
+            <wp:docPr id="1210384847" name="Picture 1" descr="A screenshot of a computer program&#10;&#10;AI-generated content may be incorrect."/>
+            <wp:cNvGraphicFramePr>
+              <a:graphicFrameLocks xmlns:a="http://schemas.openxmlformats.org/drawingml/2006/main" noChangeAspect="1"/>
+            </wp:cNvGraphicFramePr>
+            <a:graphic xmlns:a="http://schemas.openxmlformats.org/drawingml/2006/main">
+              <a:graphicData uri="http://schemas.openxmlformats.org/drawingml/2006/picture">
+                <pic:pic xmlns:pic="http://schemas.openxmlformats.org/drawingml/2006/picture">
+                  <pic:nvPicPr>
+                    <pic:cNvPr id="1210384847" name="Picture 1" descr="A screenshot of a computer program&#10;&#10;AI-generated content may be incorrect."/>
+                    <pic:cNvPicPr/>
+                  </pic:nvPicPr>
+                  <pic:blipFill>
+                    <a:blip r:embed="rId40"/>
+                    <a:stretch>
+                      <a:fillRect/>
+                    </a:stretch>
+                  </pic:blipFill>
+                  <pic:spPr>
+                    <a:xfrm>
+                      <a:off x="0" y="0"/>
+                      <a:ext cx="5971923" cy="9091717"/>
+                    </a:xfrm>
+                    <a:prstGeom prst="rect">
+                      <a:avLst/>
+                    </a:prstGeom>
+                  </pic:spPr>
+                </pic:pic>
+              </a:graphicData>
+            </a:graphic>
+          </wp:inline>
+        </w:drawing>
+      </w:r>
+    </w:p>
+    <w:p>
+      <w:pPr>
+        <w:jc w:val="both"/>
+        <w:rPr>
+          <w:b/>
+          <w:bCs/>
+          <w:sz w:val="28"/>
+          <w:szCs w:val="28"/>
+        </w:rPr>
+      </w:pPr>
+      <w:r>
+        <w:rPr>
+          <w:b/>
+          <w:bCs/>
+          <w:sz w:val="28"/>
+          <w:szCs w:val="28"/>
+        </w:rPr>
+        <w:lastRenderedPageBreak/>
+        <w:drawing>
+          <wp:inline distT="0" distB="0" distL="0" distR="0" wp14:anchorId="5D6F4988" wp14:editId="2AE2D965">
+            <wp:extent cx="5863590" cy="9182100"/>
+            <wp:effectExtent l="0" t="0" r="3810" b="0"/>
+            <wp:docPr id="394721276" name="Picture 1" descr="A screenshot of a computer screen&#10;&#10;AI-generated content may be incorrect."/>
+            <wp:cNvGraphicFramePr>
+              <a:graphicFrameLocks xmlns:a="http://schemas.openxmlformats.org/drawingml/2006/main" noChangeAspect="1"/>
+            </wp:cNvGraphicFramePr>
+            <a:graphic xmlns:a="http://schemas.openxmlformats.org/drawingml/2006/main">
+              <a:graphicData uri="http://schemas.openxmlformats.org/drawingml/2006/picture">
+                <pic:pic xmlns:pic="http://schemas.openxmlformats.org/drawingml/2006/picture">
+                  <pic:nvPicPr>
+                    <pic:cNvPr id="394721276" name="Picture 1" descr="A screenshot of a computer screen&#10;&#10;AI-generated content may be incorrect."/>
+                    <pic:cNvPicPr/>
+                  </pic:nvPicPr>
+                  <pic:blipFill>
+                    <a:blip r:embed="rId41"/>
+                    <a:stretch>
+                      <a:fillRect/>
+                    </a:stretch>
+                  </pic:blipFill>
+                  <pic:spPr>
+                    <a:xfrm>
+                      <a:off x="0" y="0"/>
+                      <a:ext cx="5867243" cy="9187820"/>
+                    </a:xfrm>
+                    <a:prstGeom prst="rect">
+                      <a:avLst/>
+                    </a:prstGeom>
+                  </pic:spPr>
+                </pic:pic>
+              </a:graphicData>
+            </a:graphic>
+          </wp:inline>
+        </w:drawing>
+      </w:r>
+    </w:p>
+    <w:p>
+      <w:pPr>
+        <w:jc w:val="both"/>
+        <w:rPr>
+          <w:b/>
+          <w:bCs/>
+          <w:sz w:val="28"/>
+          <w:szCs w:val="28"/>
+        </w:rPr>
+      </w:pPr>
+      <w:r>
+        <w:rPr>
+          <w:b/>
+          <w:bCs/>
+          <w:sz w:val="28"/>
+          <w:szCs w:val="28"/>
+        </w:rPr>
+        <w:lastRenderedPageBreak/>
+        <w:drawing>
+          <wp:inline distT="0" distB="0" distL="0" distR="0" wp14:anchorId="31392C23" wp14:editId="6F6E1BF6">
+            <wp:extent cx="6054725" cy="2476500"/>
+            <wp:effectExtent l="0" t="0" r="3175" b="0"/>
+            <wp:docPr id="1696870119" name="Picture 1" descr="A screenshot of a computer&#10;&#10;AI-generated content may be incorrect."/>
+            <wp:cNvGraphicFramePr>
+              <a:graphicFrameLocks xmlns:a="http://schemas.openxmlformats.org/drawingml/2006/main" noChangeAspect="1"/>
+            </wp:cNvGraphicFramePr>
+            <a:graphic xmlns:a="http://schemas.openxmlformats.org/drawingml/2006/main">
+              <a:graphicData uri="http://schemas.openxmlformats.org/drawingml/2006/picture">
+                <pic:pic xmlns:pic="http://schemas.openxmlformats.org/drawingml/2006/picture">
+                  <pic:nvPicPr>
+                    <pic:cNvPr id="1696870119" name="Picture 1" descr="A screenshot of a computer&#10;&#10;AI-generated content may be incorrect."/>
+                    <pic:cNvPicPr/>
+                  </pic:nvPicPr>
+                  <pic:blipFill>
+                    <a:blip r:embed="rId42"/>
+                    <a:stretch>
+                      <a:fillRect/>
+                    </a:stretch>
+                  </pic:blipFill>
+                  <pic:spPr>
+                    <a:xfrm>
+                      <a:off x="0" y="0"/>
+                      <a:ext cx="6061415" cy="2479236"/>
+                    </a:xfrm>
+                    <a:prstGeom prst="rect">
+                      <a:avLst/>
+                    </a:prstGeom>
+                  </pic:spPr>
+                </pic:pic>
+              </a:graphicData>
+            </a:graphic>
+          </wp:inline>
+        </w:drawing>
+      </w:r>
+    </w:p>
+    <w:p>
+      <w:pPr>
+        <w:jc w:val="both"/>
+        <w:rPr>
+          <w:b/>
+          <w:bCs/>
+          <w:sz w:val="28"/>
+          <w:szCs w:val="28"/>
+        </w:rPr>
+      </w:pPr>
+      <w:r>
+        <w:rPr>
+          <w:b/>
+          <w:bCs/>
+          <w:sz w:val="28"/>
+          <w:szCs w:val="28"/>
+        </w:rPr>
+        <w:t>Inference:</w:t>
+      </w:r>
+    </w:p>
+    <w:p>
+      <w:pPr>
+        <w:pStyle w:val="ListParagraph"/>
+        <w:numPr>
+          <w:ilvl w:val="0"/>
+          <w:numId w:val="2"/>
+        </w:numPr>
+        <w:jc w:val="both"/>
+        <w:rPr>
+          <w:sz w:val="28"/>
+          <w:szCs w:val="28"/>
+        </w:rPr>
+      </w:pPr>
+      <w:r>
+        <w:rPr>
+          <w:sz w:val="28"/>
+          <w:szCs w:val="28"/>
+        </w:rPr>
+        <w:t>The code successfully compares a 1.0-second sine wave (Signal 1) to a temporally shorter 0.7-second sine wave (Signal 2).</w:t>
+      </w:r>
+    </w:p>
+    <w:p>
+      <w:pPr>
+        <w:pStyle w:val="ListParagraph"/>
+        <w:numPr>
+          <w:ilvl w:val="0"/>
+          <w:numId w:val="2"/>
+        </w:numPr>
+        <w:jc w:val="both"/>
+        <w:rPr>
+          <w:sz w:val="28"/>
+          <w:szCs w:val="28"/>
+        </w:rPr>
+      </w:pPr>
+      <w:r>
+        <w:rPr>
+          <w:sz w:val="28"/>
+          <w:szCs w:val="28"/>
+        </w:rPr>
+        <w:t>The Dynamic Time Warping (DTW) algorithm finds the optimal, non-linear path to align the features of these two misaligned signals.</w:t>
+      </w:r>
+    </w:p>
+    <w:p>
+      <w:pPr>
+        <w:pStyle w:val="ListParagraph"/>
+        <w:numPr>
+          <w:ilvl w:val="0"/>
+          <w:numId w:val="2"/>
+        </w:numPr>
+        <w:jc w:val="both"/>
+        <w:rPr>
+          <w:sz w:val="28"/>
+          <w:szCs w:val="28"/>
+        </w:rPr>
+      </w:pPr>
+      <w:r>
+        <w:rPr>
+          <w:sz w:val="28"/>
+          <w:szCs w:val="28"/>
+        </w:rPr>
+        <w:t>The final Accumulated Cost Matrix shows the optimal path, visually demonstrating the non-linear warping required for alignment.</w:t>
+      </w:r>
+    </w:p>
+    <w:p>
+      <w:pPr>
+        <w:pStyle w:val="ListParagraph"/>
+        <w:numPr>
+          <w:ilvl w:val="0"/>
+          <w:numId w:val="2"/>
+        </w:numPr>
+        <w:jc w:val="both"/>
+        <w:rPr>
+          <w:sz w:val="28"/>
+          <w:szCs w:val="28"/>
+        </w:rPr>
+      </w:pPr>
+      <w:r>
+        <w:rPr>
+          <w:sz w:val="28"/>
+          <w:szCs w:val="28"/>
+        </w:rPr>
+        <w:t>Non-diagonal steps in the path are used to stretch the $0.7 \</w:t>
+      </w:r>
+      <w:proofErr w:type="gramStart"/>
+      <w:r>
+        <w:rPr>
+          <w:sz w:val="28"/>
+          <w:szCs w:val="28"/>
+        </w:rPr>
+        <w:t>text{ s</w:t>
+      </w:r>
+      <w:proofErr w:type="gramEnd"/>
+      <w:r>
+        <w:rPr>
+          <w:sz w:val="28"/>
+          <w:szCs w:val="28"/>
+        </w:rPr>
+        <w:t>}$ signal, accommodating the $0.3 \</w:t>
+      </w:r>
+      <w:proofErr w:type="gramStart"/>
+      <w:r>
+        <w:rPr>
+          <w:sz w:val="28"/>
+          <w:szCs w:val="28"/>
+        </w:rPr>
+        <w:t>text{ s</w:t>
+      </w:r>
+      <w:proofErr w:type="gramEnd"/>
+      <w:r>
+        <w:rPr>
+          <w:sz w:val="28"/>
+          <w:szCs w:val="28"/>
+        </w:rPr>
+        <w:t>}$ length difference.</w:t>
+      </w:r>
+    </w:p>
+    <w:p>
+      <w:pPr>
+        <w:pStyle w:val="ListParagraph"/>
+        <w:numPr>
+          <w:ilvl w:val="0"/>
+          <w:numId w:val="2"/>
+        </w:numPr>
+        <w:jc w:val="both"/>
+        <w:rPr>
+          <w:sz w:val="28"/>
+          <w:szCs w:val="28"/>
+        </w:rPr>
+      </w:pPr>
+      <w:r>
+        <w:rPr>
+          <w:sz w:val="28"/>
+          <w:szCs w:val="28"/>
+        </w:rPr>
+        <w:t>The DTW distance (e.g., $112.46$) is relatively low, indicating high structural similarity between the two sine wave patterns.</w:t>
+      </w:r>
+    </w:p>
+    <w:p>
+      <w:pPr>
+        <w:pStyle w:val="ListParagraph"/>
+        <w:numPr>
+          <w:ilvl w:val="0"/>
+          <w:numId w:val="2"/>
+        </w:numPr>
+        <w:jc w:val="both"/>
+        <w:rPr>
+          <w:sz w:val="28"/>
+          <w:szCs w:val="28"/>
+        </w:rPr>
+      </w:pPr>
+      <w:r>
+        <w:rPr>
+          <w:sz w:val="28"/>
+          <w:szCs w:val="28"/>
+        </w:rPr>
+        <w:t>The result confirms DTW's ability to measure shape similarity by neutralizing timing and duration differences.</w:t>
+      </w:r>
+    </w:p>
+    <w:p>
+      <w:pPr>
+        <w:jc w:val="both"/>
+        <w:rPr>
+          <w:sz w:val="28"/>
+          <w:szCs w:val="28"/>
+        </w:rPr>
+      </w:pPr>
+    </w:p>
+    <w:p>
+      <w:pPr>
+        <w:jc w:val="both"/>
+        <w:rPr>
+          <w:sz w:val="28"/>
+          <w:szCs w:val="28"/>
+        </w:rPr>
+      </w:pPr>
+    </w:p>
+    <w:p>
+      <w:pPr>
+        <w:jc w:val="both"/>
+        <w:rPr>
+          <w:sz w:val="28"/>
+          <w:szCs w:val="28"/>
+        </w:rPr>
+      </w:pPr>
+    </w:p>
+    <w:p>
+      <w:pPr>
+        <w:jc w:val="both"/>
+        <w:rPr>
+          <w:sz w:val="28"/>
+          <w:szCs w:val="28"/>
+        </w:rPr>
+      </w:pPr>
+    </w:p>
+    <w:p>
+      <w:pPr>
+        <w:jc w:val="both"/>
+        <w:rPr>
+          <w:sz w:val="28"/>
+          <w:szCs w:val="28"/>
+        </w:rPr>
+      </w:pPr>
+    </w:p>
+    <w:p>
+      <w:pPr>
+        <w:jc w:val="both"/>
+        <w:rPr>
+          <w:sz w:val="28"/>
+          <w:szCs w:val="28"/>
+        </w:rPr>
+      </w:pPr>
+    </w:p>
+    <w:p>
+      <w:pPr>
+        <w:jc w:val="both"/>
+        <w:rPr>
+          <w:sz w:val="28"/>
+          <w:szCs w:val="28"/>
+        </w:rPr>
+      </w:pPr>
+    </w:p>
+    <w:p>
+      <w:pPr>
+        <w:jc w:val="both"/>
+        <w:rPr>
+          <w:sz w:val="28"/>
+          <w:szCs w:val="28"/>
+        </w:rPr>
+      </w:pPr>
+    </w:p>
+    <w:p>
+      <w:pPr>
+        <w:jc w:val="both"/>
+        <w:rPr>
+          <w:sz w:val="28"/>
+          <w:szCs w:val="28"/>
+        </w:rPr>
+      </w:pPr>
+    </w:p>
+    <w:p>
+      <w:pPr>
+        <w:jc w:val="both"/>
+        <w:rPr>
+          <w:b/>
+          <w:bCs/>
+          <w:sz w:val="28"/>
+          <w:szCs w:val="28"/>
+        </w:rPr>
+      </w:pPr>
+      <w:r>
+        <w:rPr>
+          <w:b/>
+          <w:bCs/>
+          <w:sz w:val="28"/>
+          <w:szCs w:val="28"/>
+        </w:rPr>
+        <w:lastRenderedPageBreak/>
+        <w:t>Lab 5</w:t>
+      </w:r>
+    </w:p>
+    <w:p>
+      <w:pPr>
+        <w:jc w:val="both"/>
+        <w:rPr>
+          <w:b/>
+          <w:bCs/>
+          <w:sz w:val="28"/>
+          <w:szCs w:val="28"/>
+        </w:rPr>
+      </w:pPr>
+      <w:r>
+        <w:rPr>
+          <w:b/>
+          <w:bCs/>
+          <w:sz w:val="28"/>
+          <w:szCs w:val="28"/>
+        </w:rPr>
+        <w:drawing>
+          <wp:inline distT="0" distB="0" distL="0" distR="0" wp14:anchorId="633964DC" wp14:editId="51C0C63A">
+            <wp:extent cx="5703570" cy="8521700"/>
+            <wp:effectExtent l="0" t="0" r="0" b="0"/>
+            <wp:docPr id="890272537" name="Picture 1" descr="A screenshot of a computer program&#10;&#10;AI-generated content may be incorrect."/>
+            <wp:cNvGraphicFramePr>
+              <a:graphicFrameLocks xmlns:a="http://schemas.openxmlformats.org/drawingml/2006/main" noChangeAspect="1"/>
+            </wp:cNvGraphicFramePr>
+            <a:graphic xmlns:a="http://schemas.openxmlformats.org/drawingml/2006/main">
+              <a:graphicData uri="http://schemas.openxmlformats.org/drawingml/2006/picture">
+                <pic:pic xmlns:pic="http://schemas.openxmlformats.org/drawingml/2006/picture">
+                  <pic:nvPicPr>
+                    <pic:cNvPr id="890272537" name="Picture 1" descr="A screenshot of a computer program&#10;&#10;AI-generated content may be incorrect."/>
+                    <pic:cNvPicPr/>
+                  </pic:nvPicPr>
+                  <pic:blipFill>
+                    <a:blip r:embed="rId43"/>
+                    <a:stretch>
+                      <a:fillRect/>
+                    </a:stretch>
+                  </pic:blipFill>
+                  <pic:spPr>
+                    <a:xfrm>
+                      <a:off x="0" y="0"/>
+                      <a:ext cx="5708590" cy="8529200"/>
+                    </a:xfrm>
+                    <a:prstGeom prst="rect">
+                      <a:avLst/>
+                    </a:prstGeom>
+                  </pic:spPr>
+                </pic:pic>
+              </a:graphicData>
+            </a:graphic>
+          </wp:inline>
+        </w:drawing>
+      </w:r>
+    </w:p>
+    <w:p>
+      <w:pPr>
+        <w:jc w:val="both"/>
+        <w:rPr>
+          <w:b/>
+          <w:bCs/>
+          <w:sz w:val="28"/>
+          <w:szCs w:val="28"/>
+        </w:rPr>
+      </w:pPr>
+      <w:r>
+        <w:rPr>
+          <w:b/>
+          <w:bCs/>
+          <w:sz w:val="28"/>
+          <w:szCs w:val="28"/>
+        </w:rPr>
+        <w:lastRenderedPageBreak/>
+        <w:drawing>
+          <wp:inline distT="0" distB="0" distL="0" distR="0" wp14:anchorId="07E839D8" wp14:editId="430ECE7D">
+            <wp:extent cx="6159500" cy="8839200"/>
+            <wp:effectExtent l="0" t="0" r="0" b="0"/>
+            <wp:docPr id="783375843" name="Picture 1" descr="A screenshot of a screen&#10;&#10;AI-generated content may be incorrect."/>
+            <wp:cNvGraphicFramePr>
+              <a:graphicFrameLocks xmlns:a="http://schemas.openxmlformats.org/drawingml/2006/main" noChangeAspect="1"/>
+            </wp:cNvGraphicFramePr>
+            <a:graphic xmlns:a="http://schemas.openxmlformats.org/drawingml/2006/main">
+              <a:graphicData uri="http://schemas.openxmlformats.org/drawingml/2006/picture">
+                <pic:pic xmlns:pic="http://schemas.openxmlformats.org/drawingml/2006/picture">
+                  <pic:nvPicPr>
+                    <pic:cNvPr id="783375843" name="Picture 1" descr="A screenshot of a screen&#10;&#10;AI-generated content may be incorrect."/>
+                    <pic:cNvPicPr/>
+                  </pic:nvPicPr>
+                  <pic:blipFill>
+                    <a:blip r:embed="rId44"/>
+                    <a:stretch>
+                      <a:fillRect/>
+                    </a:stretch>
+                  </pic:blipFill>
+                  <pic:spPr>
+                    <a:xfrm>
+                      <a:off x="0" y="0"/>
+                      <a:ext cx="6163927" cy="8845553"/>
+                    </a:xfrm>
+                    <a:prstGeom prst="rect">
+                      <a:avLst/>
+                    </a:prstGeom>
+                  </pic:spPr>
+                </pic:pic>
+              </a:graphicData>
+            </a:graphic>
+          </wp:inline>
+        </w:drawing>
+      </w:r>
+    </w:p>
+    <w:p>
+      <w:pPr>
+        <w:jc w:val="both"/>
+        <w:rPr>
+          <w:b/>
+          <w:bCs/>
+          <w:sz w:val="28"/>
+          <w:szCs w:val="28"/>
+        </w:rPr>
+      </w:pPr>
+      <w:r>
+        <w:rPr>
+          <w:b/>
+          <w:bCs/>
+          <w:sz w:val="28"/>
+          <w:szCs w:val="28"/>
+        </w:rPr>
+        <w:lastRenderedPageBreak/>
+        <w:drawing>
+          <wp:inline distT="0" distB="0" distL="0" distR="0" wp14:anchorId="6FDBC1D1" wp14:editId="0DACEF1F">
+            <wp:extent cx="5986780" cy="5440680"/>
+            <wp:effectExtent l="0" t="0" r="0" b="7620"/>
+            <wp:docPr id="1555092341" name="Picture 1" descr="A graph with lines and dots&#10;&#10;AI-generated content may be incorrect."/>
+            <wp:cNvGraphicFramePr>
+              <a:graphicFrameLocks xmlns:a="http://schemas.openxmlformats.org/drawingml/2006/main" noChangeAspect="1"/>
+            </wp:cNvGraphicFramePr>
+            <a:graphic xmlns:a="http://schemas.openxmlformats.org/drawingml/2006/main">
+              <a:graphicData uri="http://schemas.openxmlformats.org/drawingml/2006/picture">
+                <pic:pic xmlns:pic="http://schemas.openxmlformats.org/drawingml/2006/picture">
+                  <pic:nvPicPr>
+                    <pic:cNvPr id="1555092341" name="Picture 1" descr="A graph with lines and dots&#10;&#10;AI-generated content may be incorrect."/>
+                    <pic:cNvPicPr/>
+                  </pic:nvPicPr>
+                  <pic:blipFill>
+                    <a:blip r:embed="rId45"/>
+                    <a:stretch>
+                      <a:fillRect/>
+                    </a:stretch>
+                  </pic:blipFill>
+                  <pic:spPr>
+                    <a:xfrm>
+                      <a:off x="0" y="0"/>
+                      <a:ext cx="5991129" cy="5444633"/>
+                    </a:xfrm>
+                    <a:prstGeom prst="rect">
+                      <a:avLst/>
+                    </a:prstGeom>
+                  </pic:spPr>
+                </pic:pic>
+              </a:graphicData>
+            </a:graphic>
+          </wp:inline>
+        </w:drawing>
+      </w:r>
+    </w:p>
+    <w:p>
+      <w:pPr>
+        <w:jc w:val="both"/>
+        <w:rPr>
+          <w:b/>
+          <w:bCs/>
+          <w:sz w:val="28"/>
+          <w:szCs w:val="28"/>
+        </w:rPr>
+      </w:pPr>
+    </w:p>
+    <w:p>
+      <w:pPr>
+        <w:jc w:val="both"/>
+        <w:rPr>
+          <w:b/>
+          <w:bCs/>
+          <w:sz w:val="28"/>
+          <w:szCs w:val="28"/>
+        </w:rPr>
+      </w:pPr>
+      <w:r>
+        <w:rPr>
+          <w:b/>
+          <w:bCs/>
+          <w:sz w:val="28"/>
+          <w:szCs w:val="28"/>
+        </w:rPr>
+        <w:t>Inference:</w:t>
+      </w:r>
+    </w:p>
+    <w:p>
+      <w:pPr>
+        <w:pStyle w:val="ListParagraph"/>
+        <w:numPr>
+          <w:ilvl w:val="0"/>
+          <w:numId w:val="3"/>
+        </w:numPr>
+        <w:jc w:val="both"/>
+        <w:rPr>
+          <w:sz w:val="28"/>
+          <w:szCs w:val="28"/>
+        </w:rPr>
+      </w:pPr>
+      <w:r>
+        <w:rPr>
+          <w:sz w:val="28"/>
+          <w:szCs w:val="28"/>
+        </w:rPr>
+        <w:t xml:space="preserve">The LPC analysis on the high-sample rate audio failed due to a severe parameter mismatch. </w:t>
+      </w:r>
+    </w:p>
+    <w:p>
+      <w:pPr>
+        <w:pStyle w:val="ListParagraph"/>
+        <w:numPr>
+          <w:ilvl w:val="0"/>
+          <w:numId w:val="3"/>
+        </w:numPr>
+        <w:jc w:val="both"/>
+        <w:rPr>
+          <w:sz w:val="28"/>
+          <w:szCs w:val="28"/>
+        </w:rPr>
+      </w:pPr>
+      <w:r>
+        <w:rPr>
+          <w:sz w:val="28"/>
+          <w:szCs w:val="28"/>
+        </w:rPr>
+        <w:t xml:space="preserve">The </w:t>
+      </w:r>
+      <w:r>
+        <w:rPr>
+          <w:sz w:val="28"/>
+          <w:szCs w:val="28"/>
+        </w:rPr>
+        <w:t xml:space="preserve">44100 Hz </w:t>
+      </w:r>
+      <w:r>
+        <w:rPr>
+          <w:sz w:val="28"/>
+          <w:szCs w:val="28"/>
+        </w:rPr>
+        <w:t xml:space="preserve">sampling rate and fixed LPC order of </w:t>
+      </w:r>
+      <w:r>
+        <w:rPr>
+          <w:sz w:val="28"/>
+          <w:szCs w:val="28"/>
+        </w:rPr>
+        <w:t xml:space="preserve">18 </w:t>
+      </w:r>
+      <w:r>
+        <w:rPr>
+          <w:sz w:val="28"/>
+          <w:szCs w:val="28"/>
+        </w:rPr>
+        <w:t xml:space="preserve">caused the system to become unstable. </w:t>
+      </w:r>
+    </w:p>
+    <w:p>
+      <w:pPr>
+        <w:pStyle w:val="ListParagraph"/>
+        <w:numPr>
+          <w:ilvl w:val="0"/>
+          <w:numId w:val="3"/>
+        </w:numPr>
+        <w:jc w:val="both"/>
+        <w:rPr>
+          <w:sz w:val="28"/>
+          <w:szCs w:val="28"/>
+        </w:rPr>
+      </w:pPr>
+      <w:r>
+        <w:rPr>
+          <w:sz w:val="28"/>
+          <w:szCs w:val="28"/>
+        </w:rPr>
+        <w:t xml:space="preserve">This instability resulted in an explosive reconstructed signal and prevented the detection of any meaningful formant frequencies. </w:t>
+      </w:r>
+    </w:p>
+    <w:p>
+      <w:pPr>
+        <w:pStyle w:val="ListParagraph"/>
+        <w:numPr>
+          <w:ilvl w:val="0"/>
+          <w:numId w:val="3"/>
+        </w:numPr>
+        <w:jc w:val="both"/>
+        <w:rPr>
+          <w:sz w:val="28"/>
+          <w:szCs w:val="28"/>
+        </w:rPr>
+      </w:pPr>
+      <w:r>
+        <w:rPr>
+          <w:sz w:val="28"/>
+          <w:szCs w:val="28"/>
+        </w:rPr>
+        <w:t xml:space="preserve">The output correctly warned that the file must be </w:t>
+      </w:r>
+      <w:proofErr w:type="spellStart"/>
+      <w:r>
+        <w:rPr>
+          <w:sz w:val="28"/>
+          <w:szCs w:val="28"/>
+        </w:rPr>
+        <w:t>downsampled</w:t>
+      </w:r>
+      <w:proofErr w:type="spellEnd"/>
+      <w:r>
+        <w:rPr>
+          <w:sz w:val="28"/>
+          <w:szCs w:val="28"/>
+        </w:rPr>
+        <w:t xml:space="preserve"> to </w:t>
+      </w:r>
+      <w:r>
+        <w:rPr>
+          <w:sz w:val="28"/>
+          <w:szCs w:val="28"/>
+        </w:rPr>
+        <w:t xml:space="preserve">16000 Hz </w:t>
+      </w:r>
+      <w:r>
+        <w:rPr>
+          <w:sz w:val="28"/>
+          <w:szCs w:val="28"/>
+        </w:rPr>
+        <w:t>for accurate analysis.</w:t>
+      </w:r>
+    </w:p>
+    <w:p>
+      <w:pPr>
+        <w:jc w:val="both"/>
+        <w:rPr>
+          <w:b/>
+          <w:bCs/>
+          <w:sz w:val="28"/>
+          <w:szCs w:val="28"/>
+        </w:rPr>
+      </w:pPr>
+    </w:p>
+    <w:p>
+      <w:pPr>
+        <w:jc w:val="both"/>
+        <w:rPr>
+          <w:b/>
+          <w:bCs/>
+          <w:sz w:val="28"/>
+          <w:szCs w:val="28"/>
+        </w:rPr>
+      </w:pPr>
+    </w:p>
+    <w:p>
+      <w:pPr>
+        <w:jc w:val="both"/>
+        <w:rPr>
+          <w:b/>
+          <w:bCs/>
+          <w:sz w:val="28"/>
+          <w:szCs w:val="28"/>
+        </w:rPr>
+      </w:pPr>
+      <w:r>
+        <w:rPr>
+          <w:b/>
+          <w:bCs/>
+          <w:sz w:val="28"/>
+          <w:szCs w:val="28"/>
+        </w:rPr>
+        <w:lastRenderedPageBreak/>
+        <w:t>Lab 6</w:t>
+      </w:r>
+    </w:p>
+    <w:p>
+      <w:pPr>
+        <w:jc w:val="both"/>
+        <w:rPr>
+          <w:b/>
+          <w:bCs/>
+          <w:sz w:val="28"/>
+          <w:szCs w:val="28"/>
+        </w:rPr>
+      </w:pPr>
+      <w:r>
+        <w:rPr>
+          <w:b/>
+          <w:bCs/>
+          <w:sz w:val="28"/>
+          <w:szCs w:val="28"/>
+        </w:rPr>
+        <w:drawing>
+          <wp:inline distT="0" distB="0" distL="0" distR="0" wp14:anchorId="51561270" wp14:editId="2114878A">
+            <wp:extent cx="5788025" cy="8351520"/>
+            <wp:effectExtent l="0" t="0" r="3175" b="0"/>
+            <wp:docPr id="1011202092" name="Picture 1" descr="A screenshot of a computer program&#10;&#10;AI-generated content may be incorrect."/>
+            <wp:cNvGraphicFramePr>
+              <a:graphicFrameLocks xmlns:a="http://schemas.openxmlformats.org/drawingml/2006/main" noChangeAspect="1"/>
+            </wp:cNvGraphicFramePr>
+            <a:graphic xmlns:a="http://schemas.openxmlformats.org/drawingml/2006/main">
+              <a:graphicData uri="http://schemas.openxmlformats.org/drawingml/2006/picture">
+                <pic:pic xmlns:pic="http://schemas.openxmlformats.org/drawingml/2006/picture">
+                  <pic:nvPicPr>
+                    <pic:cNvPr id="1011202092" name="Picture 1" descr="A screenshot of a computer program&#10;&#10;AI-generated content may be incorrect."/>
+                    <pic:cNvPicPr/>
+                  </pic:nvPicPr>
+                  <pic:blipFill>
+                    <a:blip r:embed="rId46"/>
+                    <a:stretch>
+                      <a:fillRect/>
+                    </a:stretch>
+                  </pic:blipFill>
+                  <pic:spPr>
+                    <a:xfrm>
+                      <a:off x="0" y="0"/>
+                      <a:ext cx="5792544" cy="8358041"/>
+                    </a:xfrm>
+                    <a:prstGeom prst="rect">
+                      <a:avLst/>
+                    </a:prstGeom>
+                  </pic:spPr>
+                </pic:pic>
+              </a:graphicData>
+            </a:graphic>
+          </wp:inline>
+        </w:drawing>
+      </w:r>
+    </w:p>
+    <w:p>
+      <w:pPr>
+        <w:jc w:val="both"/>
+        <w:rPr>
+          <w:b/>
+          <w:bCs/>
+          <w:sz w:val="28"/>
+          <w:szCs w:val="28"/>
+        </w:rPr>
+      </w:pPr>
+      <w:r>
+        <w:rPr>
+          <w:b/>
+          <w:bCs/>
+          <w:sz w:val="28"/>
+          <w:szCs w:val="28"/>
+        </w:rPr>
+        <w:lastRenderedPageBreak/>
+        <w:drawing>
+          <wp:inline distT="0" distB="0" distL="0" distR="0" wp14:anchorId="76A16684" wp14:editId="32E98574">
+            <wp:extent cx="6052185" cy="9342120"/>
+            <wp:effectExtent l="0" t="0" r="5715" b="0"/>
+            <wp:docPr id="1584091605" name="Picture 1" descr="A screenshot of a computer code&#10;&#10;AI-generated content may be incorrect."/>
+            <wp:cNvGraphicFramePr>
+              <a:graphicFrameLocks xmlns:a="http://schemas.openxmlformats.org/drawingml/2006/main" noChangeAspect="1"/>
+            </wp:cNvGraphicFramePr>
+            <a:graphic xmlns:a="http://schemas.openxmlformats.org/drawingml/2006/main">
+              <a:graphicData uri="http://schemas.openxmlformats.org/drawingml/2006/picture">
+                <pic:pic xmlns:pic="http://schemas.openxmlformats.org/drawingml/2006/picture">
+                  <pic:nvPicPr>
+                    <pic:cNvPr id="1584091605" name="Picture 1" descr="A screenshot of a computer code&#10;&#10;AI-generated content may be incorrect."/>
+                    <pic:cNvPicPr/>
+                  </pic:nvPicPr>
+                  <pic:blipFill>
+                    <a:blip r:embed="rId47"/>
+                    <a:stretch>
+                      <a:fillRect/>
+                    </a:stretch>
+                  </pic:blipFill>
+                  <pic:spPr>
+                    <a:xfrm>
+                      <a:off x="0" y="0"/>
+                      <a:ext cx="6057336" cy="9350071"/>
+                    </a:xfrm>
+                    <a:prstGeom prst="rect">
+                      <a:avLst/>
+                    </a:prstGeom>
+                  </pic:spPr>
+                </pic:pic>
+              </a:graphicData>
+            </a:graphic>
+          </wp:inline>
+        </w:drawing>
+      </w:r>
+    </w:p>
+    <w:p>
+      <w:pPr>
+        <w:jc w:val="both"/>
+        <w:rPr>
+          <w:b/>
+          <w:bCs/>
+          <w:sz w:val="28"/>
+          <w:szCs w:val="28"/>
+        </w:rPr>
+      </w:pPr>
+      <w:r>
+        <w:rPr>
+          <w:b/>
+          <w:bCs/>
+          <w:sz w:val="28"/>
+          <w:szCs w:val="28"/>
+        </w:rPr>
+        <w:lastRenderedPageBreak/>
+        <w:drawing>
+          <wp:inline distT="0" distB="0" distL="0" distR="0" wp14:anchorId="1514A520" wp14:editId="7A4D3CEE">
+            <wp:extent cx="5873750" cy="8945880"/>
+            <wp:effectExtent l="0" t="0" r="0" b="7620"/>
+            <wp:docPr id="1903982125" name="Picture 1" descr="A screenshot of a graph&#10;&#10;AI-generated content may be incorrect."/>
+            <wp:cNvGraphicFramePr>
+              <a:graphicFrameLocks xmlns:a="http://schemas.openxmlformats.org/drawingml/2006/main" noChangeAspect="1"/>
+            </wp:cNvGraphicFramePr>
+            <a:graphic xmlns:a="http://schemas.openxmlformats.org/drawingml/2006/main">
+              <a:graphicData uri="http://schemas.openxmlformats.org/drawingml/2006/picture">
+                <pic:pic xmlns:pic="http://schemas.openxmlformats.org/drawingml/2006/picture">
+                  <pic:nvPicPr>
+                    <pic:cNvPr id="1903982125" name="Picture 1" descr="A screenshot of a graph&#10;&#10;AI-generated content may be incorrect."/>
+                    <pic:cNvPicPr/>
+                  </pic:nvPicPr>
+                  <pic:blipFill>
+                    <a:blip r:embed="rId48"/>
+                    <a:stretch>
+                      <a:fillRect/>
+                    </a:stretch>
+                  </pic:blipFill>
+                  <pic:spPr>
+                    <a:xfrm>
+                      <a:off x="0" y="0"/>
+                      <a:ext cx="5877362" cy="8951381"/>
+                    </a:xfrm>
+                    <a:prstGeom prst="rect">
+                      <a:avLst/>
+                    </a:prstGeom>
+                  </pic:spPr>
+                </pic:pic>
+              </a:graphicData>
+            </a:graphic>
+          </wp:inline>
+        </w:drawing>
+      </w:r>
+    </w:p>
+    <w:p>
+      <w:pPr>
+        <w:jc w:val="both"/>
+        <w:rPr>
+          <w:b/>
+          <w:bCs/>
+          <w:sz w:val="28"/>
+          <w:szCs w:val="28"/>
+        </w:rPr>
+      </w:pPr>
+      <w:r>
+        <w:rPr>
+          <w:b/>
+          <w:bCs/>
+          <w:sz w:val="28"/>
+          <w:szCs w:val="28"/>
+        </w:rPr>
+        <w:lastRenderedPageBreak/>
+        <w:drawing>
+          <wp:inline distT="0" distB="0" distL="0" distR="0" wp14:anchorId="2EF27DB5" wp14:editId="0970990D">
+            <wp:extent cx="6122670" cy="8961120"/>
+            <wp:effectExtent l="0" t="0" r="0" b="0"/>
+            <wp:docPr id="506606998" name="Picture 1" descr="A graph and diagram with numbers&#10;&#10;AI-generated content may be incorrect."/>
+            <wp:cNvGraphicFramePr>
+              <a:graphicFrameLocks xmlns:a="http://schemas.openxmlformats.org/drawingml/2006/main" noChangeAspect="1"/>
+            </wp:cNvGraphicFramePr>
+            <a:graphic xmlns:a="http://schemas.openxmlformats.org/drawingml/2006/main">
+              <a:graphicData uri="http://schemas.openxmlformats.org/drawingml/2006/picture">
+                <pic:pic xmlns:pic="http://schemas.openxmlformats.org/drawingml/2006/picture">
+                  <pic:nvPicPr>
+                    <pic:cNvPr id="506606998" name="Picture 1" descr="A graph and diagram with numbers&#10;&#10;AI-generated content may be incorrect."/>
+                    <pic:cNvPicPr/>
+                  </pic:nvPicPr>
+                  <pic:blipFill>
+                    <a:blip r:embed="rId49"/>
+                    <a:stretch>
+                      <a:fillRect/>
+                    </a:stretch>
+                  </pic:blipFill>
+                  <pic:spPr>
+                    <a:xfrm>
+                      <a:off x="0" y="0"/>
+                      <a:ext cx="6126313" cy="8966452"/>
+                    </a:xfrm>
+                    <a:prstGeom prst="rect">
+                      <a:avLst/>
+                    </a:prstGeom>
+                  </pic:spPr>
+                </pic:pic>
+              </a:graphicData>
+            </a:graphic>
+          </wp:inline>
+        </w:drawing>
+      </w:r>
+    </w:p>
+    <w:p>
+      <w:pPr>
+        <w:jc w:val="both"/>
+        <w:rPr>
+          <w:b/>
+          <w:bCs/>
+          <w:sz w:val="28"/>
+          <w:szCs w:val="28"/>
+        </w:rPr>
+      </w:pPr>
+      <w:r>
+        <w:rPr>
+          <w:b/>
+          <w:bCs/>
+          <w:sz w:val="28"/>
+          <w:szCs w:val="28"/>
+        </w:rPr>
+        <w:lastRenderedPageBreak/>
+        <w:drawing>
+          <wp:inline distT="0" distB="0" distL="0" distR="0" wp14:anchorId="65FD7F1F" wp14:editId="66AC0C6C">
+            <wp:extent cx="6121400" cy="4099560"/>
+            <wp:effectExtent l="0" t="0" r="0" b="0"/>
+            <wp:docPr id="1439717193" name="Picture 1" descr="A screenshot of a computer&#10;&#10;AI-generated content may be incorrect."/>
+            <wp:cNvGraphicFramePr>
+              <a:graphicFrameLocks xmlns:a="http://schemas.openxmlformats.org/drawingml/2006/main" noChangeAspect="1"/>
+            </wp:cNvGraphicFramePr>
+            <a:graphic xmlns:a="http://schemas.openxmlformats.org/drawingml/2006/main">
+              <a:graphicData uri="http://schemas.openxmlformats.org/drawingml/2006/picture">
+                <pic:pic xmlns:pic="http://schemas.openxmlformats.org/drawingml/2006/picture">
+                  <pic:nvPicPr>
+                    <pic:cNvPr id="1439717193" name="Picture 1" descr="A screenshot of a computer&#10;&#10;AI-generated content may be incorrect."/>
+                    <pic:cNvPicPr/>
+                  </pic:nvPicPr>
+                  <pic:blipFill>
+                    <a:blip r:embed="rId50"/>
+                    <a:stretch>
+                      <a:fillRect/>
+                    </a:stretch>
+                  </pic:blipFill>
+                  <pic:spPr>
+                    <a:xfrm>
+                      <a:off x="0" y="0"/>
+                      <a:ext cx="6125784" cy="4102496"/>
+                    </a:xfrm>
+                    <a:prstGeom prst="rect">
+                      <a:avLst/>
+                    </a:prstGeom>
+                  </pic:spPr>
+                </pic:pic>
+              </a:graphicData>
+            </a:graphic>
+          </wp:inline>
+        </w:drawing>
+      </w:r>
+    </w:p>
+    <w:p>
+      <w:pPr>
+        <w:jc w:val="both"/>
+        <w:rPr>
+          <w:b/>
+          <w:bCs/>
+          <w:sz w:val="28"/>
+          <w:szCs w:val="28"/>
+        </w:rPr>
+      </w:pPr>
+      <w:r>
+        <w:rPr>
+          <w:b/>
+          <w:bCs/>
+          <w:sz w:val="28"/>
+          <w:szCs w:val="28"/>
+        </w:rPr>
+        <w:t xml:space="preserve"> Inference:</w:t>
+      </w:r>
+    </w:p>
+    <w:p>
+      <w:pPr>
+        <w:pStyle w:val="ListParagraph"/>
+        <w:numPr>
+          <w:ilvl w:val="0"/>
+          <w:numId w:val="4"/>
+        </w:numPr>
+        <w:jc w:val="both"/>
+        <w:rPr>
+          <w:sz w:val="28"/>
+          <w:szCs w:val="28"/>
+        </w:rPr>
+      </w:pPr>
+      <w:r>
+        <w:rPr>
+          <w:sz w:val="28"/>
+          <w:szCs w:val="28"/>
+        </w:rPr>
+        <w:t>The experiment compared two time series vectors exhibiting temporal misalignment and different lengths.</w:t>
+      </w:r>
+    </w:p>
+    <w:p>
+      <w:pPr>
+        <w:pStyle w:val="ListParagraph"/>
+        <w:numPr>
+          <w:ilvl w:val="0"/>
+          <w:numId w:val="4"/>
+        </w:numPr>
+        <w:jc w:val="both"/>
+        <w:rPr>
+          <w:sz w:val="28"/>
+          <w:szCs w:val="28"/>
+        </w:rPr>
+      </w:pPr>
+      <w:r>
+        <w:rPr>
+          <w:sz w:val="28"/>
+          <w:szCs w:val="28"/>
+        </w:rPr>
+        <w:t>The core DTW implementation successfully computed the full Accumulated Cost Matrix.</w:t>
+      </w:r>
+    </w:p>
+    <w:p>
+      <w:pPr>
+        <w:pStyle w:val="ListParagraph"/>
+        <w:numPr>
+          <w:ilvl w:val="0"/>
+          <w:numId w:val="4"/>
+        </w:numPr>
+        <w:jc w:val="both"/>
+        <w:rPr>
+          <w:sz w:val="28"/>
+          <w:szCs w:val="28"/>
+        </w:rPr>
+      </w:pPr>
+      <w:r>
+        <w:rPr>
+          <w:sz w:val="28"/>
+          <w:szCs w:val="28"/>
+        </w:rPr>
+        <w:t>The optimal warping path was determined, illustrating the non-linear alignment of the stretched vector.</w:t>
+      </w:r>
+    </w:p>
+    <w:p>
+      <w:pPr>
+        <w:pStyle w:val="ListParagraph"/>
+        <w:numPr>
+          <w:ilvl w:val="0"/>
+          <w:numId w:val="4"/>
+        </w:numPr>
+        <w:jc w:val="both"/>
+        <w:rPr>
+          <w:sz w:val="28"/>
+          <w:szCs w:val="28"/>
+        </w:rPr>
+      </w:pPr>
+      <w:r>
+        <w:rPr>
+          <w:sz w:val="28"/>
+          <w:szCs w:val="28"/>
+        </w:rPr>
+        <w:t>The DTW distance was finalized at</w:t>
+      </w:r>
+      <w:r>
+        <w:rPr>
+          <w:sz w:val="28"/>
+          <w:szCs w:val="28"/>
+        </w:rPr>
+        <w:t xml:space="preserve"> approx. </w:t>
+      </w:r>
+      <w:r>
+        <w:rPr>
+          <w:sz w:val="28"/>
+          <w:szCs w:val="28"/>
+        </w:rPr>
+        <w:t>1.73</w:t>
+      </w:r>
+      <w:r>
+        <w:rPr>
+          <w:sz w:val="28"/>
+          <w:szCs w:val="28"/>
+        </w:rPr>
+        <w:t xml:space="preserve"> </w:t>
+      </w:r>
+      <w:r>
+        <w:rPr>
+          <w:sz w:val="28"/>
+          <w:szCs w:val="28"/>
+        </w:rPr>
+        <w:t>indicating a low alignment cost.</w:t>
+      </w:r>
+    </w:p>
+    <w:p>
+      <w:pPr>
+        <w:pStyle w:val="ListParagraph"/>
+        <w:numPr>
+          <w:ilvl w:val="0"/>
+          <w:numId w:val="4"/>
+        </w:numPr>
+        <w:jc w:val="both"/>
+        <w:rPr>
+          <w:sz w:val="28"/>
+          <w:szCs w:val="28"/>
+        </w:rPr>
+      </w:pPr>
+      <w:r>
+        <w:rPr>
+          <w:sz w:val="28"/>
+          <w:szCs w:val="28"/>
+        </w:rPr>
+        <w:t>This low distance confirmed that the two signals were structurally highly similar despite their temporal differences.</w:t>
+      </w:r>
+    </w:p>
+    <w:p>
+      <w:pPr>
+        <w:jc w:val="both"/>
+        <w:rPr>
+          <w:sz w:val="28"/>
+          <w:szCs w:val="28"/>
+        </w:rPr>
+      </w:pPr>
+    </w:p>
+    <w:p>
+      <w:pPr>
+        <w:jc w:val="both"/>
+        <w:rPr>
+          <w:sz w:val="28"/>
+          <w:szCs w:val="28"/>
+        </w:rPr>
+      </w:pPr>
+    </w:p>
+    <w:p>
+      <w:pPr>
+        <w:jc w:val="both"/>
+        <w:rPr>
+          <w:sz w:val="28"/>
+          <w:szCs w:val="28"/>
+        </w:rPr>
+      </w:pPr>
+    </w:p>
+    <w:p>
+      <w:pPr>
+        <w:jc w:val="both"/>
+        <w:rPr>
+          <w:sz w:val="28"/>
+          <w:szCs w:val="28"/>
+        </w:rPr>
+      </w:pPr>
+    </w:p>
+    <w:p>
+      <w:pPr>
+        <w:jc w:val="both"/>
+        <w:rPr>
+          <w:sz w:val="28"/>
+          <w:szCs w:val="28"/>
+        </w:rPr>
+      </w:pPr>
+    </w:p>
     <w:sectPr>
       <w:pgSz w:w="11906" w:h="16838"/>
       <w:pgMar w:top="1440" w:right="1440" w:bottom="1440" w:left="1440" w:header="708" w:footer="708" w:gutter="0"/>
@@ -2465,8 +4137,356 @@
       </w:rPr>
     </w:lvl>
   </w:abstractNum>
+  <w:abstractNum w:abstractNumId="1" w15:restartNumberingAfterBreak="0">
+    <w:nsid w:val="36DB284D"/>
+    <w:multiLevelType w:val="hybridMultilevel"/>
+    <w:tmpl w:val="8BBE9DB4"/>
+    <w:lvl w:ilvl="0" w:tplc="40090001">
+      <w:start w:val="1"/>
+      <w:numFmt w:val="bullet"/>
+      <w:lvlText w:val=""/>
+      <w:lvlJc w:val="left"/>
+      <w:pPr>
+        <w:ind w:left="360" w:hanging="360"/>
+      </w:pPr>
+      <w:rPr>
+        <w:rFonts w:ascii="Symbol" w:hAnsi="Symbol" w:hint="default"/>
+      </w:rPr>
+    </w:lvl>
+    <w:lvl w:ilvl="1" w:tplc="40090003" w:tentative="1">
+      <w:start w:val="1"/>
+      <w:numFmt w:val="bullet"/>
+      <w:lvlText w:val="o"/>
+      <w:lvlJc w:val="left"/>
+      <w:pPr>
+        <w:ind w:left="1080" w:hanging="360"/>
+      </w:pPr>
+      <w:rPr>
+        <w:rFonts w:ascii="Courier New" w:hAnsi="Courier New" w:cs="Courier New" w:hint="default"/>
+      </w:rPr>
+    </w:lvl>
+    <w:lvl w:ilvl="2" w:tplc="40090005" w:tentative="1">
+      <w:start w:val="1"/>
+      <w:numFmt w:val="bullet"/>
+      <w:lvlText w:val=""/>
+      <w:lvlJc w:val="left"/>
+      <w:pPr>
+        <w:ind w:left="1800" w:hanging="360"/>
+      </w:pPr>
+      <w:rPr>
+        <w:rFonts w:ascii="Wingdings" w:hAnsi="Wingdings" w:hint="default"/>
+      </w:rPr>
+    </w:lvl>
+    <w:lvl w:ilvl="3" w:tplc="40090001" w:tentative="1">
+      <w:start w:val="1"/>
+      <w:numFmt w:val="bullet"/>
+      <w:lvlText w:val=""/>
+      <w:lvlJc w:val="left"/>
+      <w:pPr>
+        <w:ind w:left="2520" w:hanging="360"/>
+      </w:pPr>
+      <w:rPr>
+        <w:rFonts w:ascii="Symbol" w:hAnsi="Symbol" w:hint="default"/>
+      </w:rPr>
+    </w:lvl>
+    <w:lvl w:ilvl="4" w:tplc="40090003" w:tentative="1">
+      <w:start w:val="1"/>
+      <w:numFmt w:val="bullet"/>
+      <w:lvlText w:val="o"/>
+      <w:lvlJc w:val="left"/>
+      <w:pPr>
+        <w:ind w:left="3240" w:hanging="360"/>
+      </w:pPr>
+      <w:rPr>
+        <w:rFonts w:ascii="Courier New" w:hAnsi="Courier New" w:cs="Courier New" w:hint="default"/>
+      </w:rPr>
+    </w:lvl>
+    <w:lvl w:ilvl="5" w:tplc="40090005" w:tentative="1">
+      <w:start w:val="1"/>
+      <w:numFmt w:val="bullet"/>
+      <w:lvlText w:val=""/>
+      <w:lvlJc w:val="left"/>
+      <w:pPr>
+        <w:ind w:left="3960" w:hanging="360"/>
+      </w:pPr>
+      <w:rPr>
+        <w:rFonts w:ascii="Wingdings" w:hAnsi="Wingdings" w:hint="default"/>
+      </w:rPr>
+    </w:lvl>
+    <w:lvl w:ilvl="6" w:tplc="40090001" w:tentative="1">
+      <w:start w:val="1"/>
+      <w:numFmt w:val="bullet"/>
+      <w:lvlText w:val=""/>
+      <w:lvlJc w:val="left"/>
+      <w:pPr>
+        <w:ind w:left="4680" w:hanging="360"/>
+      </w:pPr>
+      <w:rPr>
+        <w:rFonts w:ascii="Symbol" w:hAnsi="Symbol" w:hint="default"/>
+      </w:rPr>
+    </w:lvl>
+    <w:lvl w:ilvl="7" w:tplc="40090003" w:tentative="1">
+      <w:start w:val="1"/>
+      <w:numFmt w:val="bullet"/>
+      <w:lvlText w:val="o"/>
+      <w:lvlJc w:val="left"/>
+      <w:pPr>
+        <w:ind w:left="5400" w:hanging="360"/>
+      </w:pPr>
+      <w:rPr>
+        <w:rFonts w:ascii="Courier New" w:hAnsi="Courier New" w:cs="Courier New" w:hint="default"/>
+      </w:rPr>
+    </w:lvl>
+    <w:lvl w:ilvl="8" w:tplc="40090005" w:tentative="1">
+      <w:start w:val="1"/>
+      <w:numFmt w:val="bullet"/>
+      <w:lvlText w:val=""/>
+      <w:lvlJc w:val="left"/>
+      <w:pPr>
+        <w:ind w:left="6120" w:hanging="360"/>
+      </w:pPr>
+      <w:rPr>
+        <w:rFonts w:ascii="Wingdings" w:hAnsi="Wingdings" w:hint="default"/>
+      </w:rPr>
+    </w:lvl>
+  </w:abstractNum>
+  <w:abstractNum w:abstractNumId="2" w15:restartNumberingAfterBreak="0">
+    <w:nsid w:val="58C30390"/>
+    <w:multiLevelType w:val="hybridMultilevel"/>
+    <w:tmpl w:val="BF86275C"/>
+    <w:lvl w:ilvl="0" w:tplc="40090001">
+      <w:start w:val="1"/>
+      <w:numFmt w:val="bullet"/>
+      <w:lvlText w:val=""/>
+      <w:lvlJc w:val="left"/>
+      <w:pPr>
+        <w:ind w:left="360" w:hanging="360"/>
+      </w:pPr>
+      <w:rPr>
+        <w:rFonts w:ascii="Symbol" w:hAnsi="Symbol" w:hint="default"/>
+      </w:rPr>
+    </w:lvl>
+    <w:lvl w:ilvl="1" w:tplc="40090003" w:tentative="1">
+      <w:start w:val="1"/>
+      <w:numFmt w:val="bullet"/>
+      <w:lvlText w:val="o"/>
+      <w:lvlJc w:val="left"/>
+      <w:pPr>
+        <w:ind w:left="1080" w:hanging="360"/>
+      </w:pPr>
+      <w:rPr>
+        <w:rFonts w:ascii="Courier New" w:hAnsi="Courier New" w:cs="Courier New" w:hint="default"/>
+      </w:rPr>
+    </w:lvl>
+    <w:lvl w:ilvl="2" w:tplc="40090005" w:tentative="1">
+      <w:start w:val="1"/>
+      <w:numFmt w:val="bullet"/>
+      <w:lvlText w:val=""/>
+      <w:lvlJc w:val="left"/>
+      <w:pPr>
+        <w:ind w:left="1800" w:hanging="360"/>
+      </w:pPr>
+      <w:rPr>
+        <w:rFonts w:ascii="Wingdings" w:hAnsi="Wingdings" w:hint="default"/>
+      </w:rPr>
+    </w:lvl>
+    <w:lvl w:ilvl="3" w:tplc="40090001" w:tentative="1">
+      <w:start w:val="1"/>
+      <w:numFmt w:val="bullet"/>
+      <w:lvlText w:val=""/>
+      <w:lvlJc w:val="left"/>
+      <w:pPr>
+        <w:ind w:left="2520" w:hanging="360"/>
+      </w:pPr>
+      <w:rPr>
+        <w:rFonts w:ascii="Symbol" w:hAnsi="Symbol" w:hint="default"/>
+      </w:rPr>
+    </w:lvl>
+    <w:lvl w:ilvl="4" w:tplc="40090003" w:tentative="1">
+      <w:start w:val="1"/>
+      <w:numFmt w:val="bullet"/>
+      <w:lvlText w:val="o"/>
+      <w:lvlJc w:val="left"/>
+      <w:pPr>
+        <w:ind w:left="3240" w:hanging="360"/>
+      </w:pPr>
+      <w:rPr>
+        <w:rFonts w:ascii="Courier New" w:hAnsi="Courier New" w:cs="Courier New" w:hint="default"/>
+      </w:rPr>
+    </w:lvl>
+    <w:lvl w:ilvl="5" w:tplc="40090005" w:tentative="1">
+      <w:start w:val="1"/>
+      <w:numFmt w:val="bullet"/>
+      <w:lvlText w:val=""/>
+      <w:lvlJc w:val="left"/>
+      <w:pPr>
+        <w:ind w:left="3960" w:hanging="360"/>
+      </w:pPr>
+      <w:rPr>
+        <w:rFonts w:ascii="Wingdings" w:hAnsi="Wingdings" w:hint="default"/>
+      </w:rPr>
+    </w:lvl>
+    <w:lvl w:ilvl="6" w:tplc="40090001" w:tentative="1">
+      <w:start w:val="1"/>
+      <w:numFmt w:val="bullet"/>
+      <w:lvlText w:val=""/>
+      <w:lvlJc w:val="left"/>
+      <w:pPr>
+        <w:ind w:left="4680" w:hanging="360"/>
+      </w:pPr>
+      <w:rPr>
+        <w:rFonts w:ascii="Symbol" w:hAnsi="Symbol" w:hint="default"/>
+      </w:rPr>
+    </w:lvl>
+    <w:lvl w:ilvl="7" w:tplc="40090003" w:tentative="1">
+      <w:start w:val="1"/>
+      <w:numFmt w:val="bullet"/>
+      <w:lvlText w:val="o"/>
+      <w:lvlJc w:val="left"/>
+      <w:pPr>
+        <w:ind w:left="5400" w:hanging="360"/>
+      </w:pPr>
+      <w:rPr>
+        <w:rFonts w:ascii="Courier New" w:hAnsi="Courier New" w:cs="Courier New" w:hint="default"/>
+      </w:rPr>
+    </w:lvl>
+    <w:lvl w:ilvl="8" w:tplc="40090005" w:tentative="1">
+      <w:start w:val="1"/>
+      <w:numFmt w:val="bullet"/>
+      <w:lvlText w:val=""/>
+      <w:lvlJc w:val="left"/>
+      <w:pPr>
+        <w:ind w:left="6120" w:hanging="360"/>
+      </w:pPr>
+      <w:rPr>
+        <w:rFonts w:ascii="Wingdings" w:hAnsi="Wingdings" w:hint="default"/>
+      </w:rPr>
+    </w:lvl>
+  </w:abstractNum>
+  <w:abstractNum w:abstractNumId="3" w15:restartNumberingAfterBreak="0">
+    <w:nsid w:val="6EAB76F4"/>
+    <w:multiLevelType w:val="hybridMultilevel"/>
+    <w:tmpl w:val="770A4C18"/>
+    <w:lvl w:ilvl="0" w:tplc="40090001">
+      <w:start w:val="1"/>
+      <w:numFmt w:val="bullet"/>
+      <w:lvlText w:val=""/>
+      <w:lvlJc w:val="left"/>
+      <w:pPr>
+        <w:ind w:left="360" w:hanging="360"/>
+      </w:pPr>
+      <w:rPr>
+        <w:rFonts w:ascii="Symbol" w:hAnsi="Symbol" w:hint="default"/>
+      </w:rPr>
+    </w:lvl>
+    <w:lvl w:ilvl="1" w:tplc="40090003" w:tentative="1">
+      <w:start w:val="1"/>
+      <w:numFmt w:val="bullet"/>
+      <w:lvlText w:val="o"/>
+      <w:lvlJc w:val="left"/>
+      <w:pPr>
+        <w:ind w:left="1080" w:hanging="360"/>
+      </w:pPr>
+      <w:rPr>
+        <w:rFonts w:ascii="Courier New" w:hAnsi="Courier New" w:cs="Courier New" w:hint="default"/>
+      </w:rPr>
+    </w:lvl>
+    <w:lvl w:ilvl="2" w:tplc="40090005" w:tentative="1">
+      <w:start w:val="1"/>
+      <w:numFmt w:val="bullet"/>
+      <w:lvlText w:val=""/>
+      <w:lvlJc w:val="left"/>
+      <w:pPr>
+        <w:ind w:left="1800" w:hanging="360"/>
+      </w:pPr>
+      <w:rPr>
+        <w:rFonts w:ascii="Wingdings" w:hAnsi="Wingdings" w:hint="default"/>
+      </w:rPr>
+    </w:lvl>
+    <w:lvl w:ilvl="3" w:tplc="40090001" w:tentative="1">
+      <w:start w:val="1"/>
+      <w:numFmt w:val="bullet"/>
+      <w:lvlText w:val=""/>
+      <w:lvlJc w:val="left"/>
+      <w:pPr>
+        <w:ind w:left="2520" w:hanging="360"/>
+      </w:pPr>
+      <w:rPr>
+        <w:rFonts w:ascii="Symbol" w:hAnsi="Symbol" w:hint="default"/>
+      </w:rPr>
+    </w:lvl>
+    <w:lvl w:ilvl="4" w:tplc="40090003" w:tentative="1">
+      <w:start w:val="1"/>
+      <w:numFmt w:val="bullet"/>
+      <w:lvlText w:val="o"/>
+      <w:lvlJc w:val="left"/>
+      <w:pPr>
+        <w:ind w:left="3240" w:hanging="360"/>
+      </w:pPr>
+      <w:rPr>
+        <w:rFonts w:ascii="Courier New" w:hAnsi="Courier New" w:cs="Courier New" w:hint="default"/>
+      </w:rPr>
+    </w:lvl>
+    <w:lvl w:ilvl="5" w:tplc="40090005" w:tentative="1">
+      <w:start w:val="1"/>
+      <w:numFmt w:val="bullet"/>
+      <w:lvlText w:val=""/>
+      <w:lvlJc w:val="left"/>
+      <w:pPr>
+        <w:ind w:left="3960" w:hanging="360"/>
+      </w:pPr>
+      <w:rPr>
+        <w:rFonts w:ascii="Wingdings" w:hAnsi="Wingdings" w:hint="default"/>
+      </w:rPr>
+    </w:lvl>
+    <w:lvl w:ilvl="6" w:tplc="40090001" w:tentative="1">
+      <w:start w:val="1"/>
+      <w:numFmt w:val="bullet"/>
+      <w:lvlText w:val=""/>
+      <w:lvlJc w:val="left"/>
+      <w:pPr>
+        <w:ind w:left="4680" w:hanging="360"/>
+      </w:pPr>
+      <w:rPr>
+        <w:rFonts w:ascii="Symbol" w:hAnsi="Symbol" w:hint="default"/>
+      </w:rPr>
+    </w:lvl>
+    <w:lvl w:ilvl="7" w:tplc="40090003" w:tentative="1">
+      <w:start w:val="1"/>
+      <w:numFmt w:val="bullet"/>
+      <w:lvlText w:val="o"/>
+      <w:lvlJc w:val="left"/>
+      <w:pPr>
+        <w:ind w:left="5400" w:hanging="360"/>
+      </w:pPr>
+      <w:rPr>
+        <w:rFonts w:ascii="Courier New" w:hAnsi="Courier New" w:cs="Courier New" w:hint="default"/>
+      </w:rPr>
+    </w:lvl>
+    <w:lvl w:ilvl="8" w:tplc="40090005" w:tentative="1">
+      <w:start w:val="1"/>
+      <w:numFmt w:val="bullet"/>
+      <w:lvlText w:val=""/>
+      <w:lvlJc w:val="left"/>
+      <w:pPr>
+        <w:ind w:left="6120" w:hanging="360"/>
+      </w:pPr>
+      <w:rPr>
+        <w:rFonts w:ascii="Wingdings" w:hAnsi="Wingdings" w:hint="default"/>
+      </w:rPr>
+    </w:lvl>
+  </w:abstractNum>
   <w:num w:numId="1" w16cid:durableId="1514688680">
     <w:abstractNumId w:val="0"/>
+  </w:num>
+  <w:num w:numId="2" w16cid:durableId="149905109">
+    <w:abstractNumId w:val="2"/>
+  </w:num>
+  <w:num w:numId="3" w16cid:durableId="973607164">
+    <w:abstractNumId w:val="1"/>
+  </w:num>
+  <w:num w:numId="4" w16cid:durableId="319620405">
+    <w:abstractNumId w:val="3"/>
   </w:num>
 </w:numbering>
 </file>

</xml_diff>